<commit_message>
Added log of my activities this week in "weekly logs of activities/2019.06.03 - 2019.06.09 Théo Florin Roncoletta.docx" updated some points in "Projektdefinition.docx"
</commit_message>
<xml_diff>
--- a/Documents/Projektdefinition.docx
+++ b/Documents/Projektdefinition.docx
@@ -98,8 +98,13 @@
       </w:r>
       <w:r>
         <w:tab/>
-        <w:t>Sonia Meehan</w:t>
-      </w:r>
+        <w:t xml:space="preserve">Sonia </w:t>
+      </w:r>
+      <w:proofErr w:type="spellStart"/>
+      <w:r>
+        <w:t>Meehan</w:t>
+      </w:r>
+      <w:proofErr w:type="spellEnd"/>
     </w:p>
     <w:p>
       <w:pPr>
@@ -117,7 +122,15 @@
       </w:r>
       <w:r>
         <w:tab/>
-        <w:t xml:space="preserve">Kai Haubrich, Marco Kovacic, Samuel Mezger, Marija, </w:t>
+        <w:t>Kai Haubrich, Marco </w:t>
+      </w:r>
+      <w:proofErr w:type="spellStart"/>
+      <w:r>
+        <w:t>Kovacic</w:t>
+      </w:r>
+      <w:proofErr w:type="spellEnd"/>
+      <w:r>
+        <w:t xml:space="preserve">, Samuel Mezger, Marija, </w:t>
       </w:r>
       <w:r>
         <w:br/>
@@ -130,7 +143,15 @@
       </w:r>
       <w:r>
         <w:tab/>
-        <w:t>Aleksandar Kostov, Théo Roncoletta</w:t>
+        <w:t>Aleksandar </w:t>
+      </w:r>
+      <w:proofErr w:type="spellStart"/>
+      <w:r>
+        <w:t>Kostov</w:t>
+      </w:r>
+      <w:proofErr w:type="spellEnd"/>
+      <w:r>
+        <w:t>, Théo Roncoletta</w:t>
       </w:r>
     </w:p>
     <w:p>
@@ -165,7 +186,29 @@
         <w:t>Dieses Projekt dient dazu eine W</w:t>
       </w:r>
       <w:r>
-        <w:t>ebaplikation zu entwickeln die es einem User möglich macht Wikipedia als einen „force-directed graph“, also einem Graph der sich durch simulierte Physik automatisch ausrichtet, einzusehen und mit ihm zu interagieren.</w:t>
+        <w:t>eb</w:t>
+      </w:r>
+      <w:r>
+        <w:t>applikation</w:t>
+      </w:r>
+      <w:r>
+        <w:t xml:space="preserve"> zu entwickeln die es einem User möglich macht Wikipedia als einen „</w:t>
+      </w:r>
+      <w:proofErr w:type="spellStart"/>
+      <w:r>
+        <w:t>force-directed</w:t>
+      </w:r>
+      <w:proofErr w:type="spellEnd"/>
+      <w:r>
+        <w:t xml:space="preserve"> </w:t>
+      </w:r>
+      <w:proofErr w:type="spellStart"/>
+      <w:r>
+        <w:t>graph</w:t>
+      </w:r>
+      <w:proofErr w:type="spellEnd"/>
+      <w:r>
+        <w:t>“, also einem Graph der sich durch simulierte Physik automatisch ausrichtet, einzusehen und mit ihm zu interagieren.</w:t>
       </w:r>
       <w:r>
         <w:t xml:space="preserve"> Dies wird durch </w:t>
@@ -186,7 +229,15 @@
         <w:t>e</w:t>
       </w:r>
       <w:r>
-        <w:t>inen Webcrawler, welcher die Wikipedia-API und andere Quellen benutzt um diese Daten zu erheben</w:t>
+        <w:t xml:space="preserve">inen </w:t>
+      </w:r>
+      <w:proofErr w:type="spellStart"/>
+      <w:r>
+        <w:t>Webcrawler</w:t>
+      </w:r>
+      <w:proofErr w:type="spellEnd"/>
+      <w:r>
+        <w:t>, welcher die Wikipedia-API und andere Quellen benutzt um diese Daten zu erheben</w:t>
       </w:r>
       <w:r>
         <w:t>,</w:t>
@@ -204,7 +255,23 @@
         <w:t>e</w:t>
       </w:r>
       <w:r>
-        <w:t>ine Datenbank die die Daten des Webcrawlers einspeichert</w:t>
+        <w:t xml:space="preserve">ine Datenbank die die Daten des </w:t>
+      </w:r>
+      <w:proofErr w:type="spellStart"/>
+      <w:r>
+        <w:t>Webcrawlers</w:t>
+      </w:r>
+      <w:proofErr w:type="spellEnd"/>
+      <w:r>
+        <w:t xml:space="preserve"> </w:t>
+      </w:r>
+      <w:r>
+        <w:t xml:space="preserve">als XML </w:t>
+      </w:r>
+      <w:bookmarkStart w:id="0" w:name="_GoBack"/>
+      <w:bookmarkEnd w:id="0"/>
+      <w:r>
+        <w:t>einspeichert</w:t>
       </w:r>
       <w:r>
         <w:t>,</w:t>
@@ -219,7 +286,23 @@
         </w:numPr>
       </w:pPr>
       <w:r>
-        <w:t>eine „Data-Refinery“ welche die Daten des Webcrawlers aufarbeitet</w:t>
+        <w:t>eine „Data-</w:t>
+      </w:r>
+      <w:proofErr w:type="spellStart"/>
+      <w:r>
+        <w:t>Refinery</w:t>
+      </w:r>
+      <w:proofErr w:type="spellEnd"/>
+      <w:r>
+        <w:t xml:space="preserve">“ welche die Daten des </w:t>
+      </w:r>
+      <w:proofErr w:type="spellStart"/>
+      <w:r>
+        <w:t>Webcrawlers</w:t>
+      </w:r>
+      <w:proofErr w:type="spellEnd"/>
+      <w:r>
+        <w:t xml:space="preserve"> aufarbeitet</w:t>
       </w:r>
       <w:r>
         <w:t xml:space="preserve"> </w:t>
@@ -240,7 +323,23 @@
         <w:t xml:space="preserve"> die Daten aus der Datenbank abfragt und </w:t>
       </w:r>
       <w:r>
-        <w:t xml:space="preserve">in einem „force-directed graph“ </w:t>
+        <w:t>in einem „</w:t>
+      </w:r>
+      <w:proofErr w:type="spellStart"/>
+      <w:r>
+        <w:t>force-directed</w:t>
+      </w:r>
+      <w:proofErr w:type="spellEnd"/>
+      <w:r>
+        <w:t xml:space="preserve"> </w:t>
+      </w:r>
+      <w:proofErr w:type="spellStart"/>
+      <w:r>
+        <w:t>graph</w:t>
+      </w:r>
+      <w:proofErr w:type="spellEnd"/>
+      <w:r>
+        <w:t xml:space="preserve">“ </w:t>
       </w:r>
       <w:r>
         <w:t>visualisiert</w:t>
@@ -274,17 +373,6 @@
     </w:p>
     <w:p>
       <w:pPr>
-        <w:pStyle w:val="Heading2"/>
-      </w:pPr>
-      <w:r>
-        <w:t>Was gehört nicht zum direkten Projektziel</w:t>
-      </w:r>
-      <w:r>
-        <w:t xml:space="preserve"> (Nice to have aber nicht unbedingt nötig)</w:t>
-      </w:r>
-    </w:p>
-    <w:p>
-      <w:pPr>
         <w:pStyle w:val="ListParagraph"/>
         <w:numPr>
           <w:ilvl w:val="0"/>
@@ -292,13 +380,7 @@
         </w:numPr>
       </w:pPr>
       <w:r>
-        <w:t xml:space="preserve">Verschiedenste wechselbare Darstellungsmodi der Daten wie ein </w:t>
-      </w:r>
-      <w:r>
-        <w:t>3D-GUI</w:t>
-      </w:r>
-      <w:r>
-        <w:t>, textuelle Darstellung</w:t>
+        <w:t>Eine große und ausgiebige Testphase festlegen, damit garantiert werden kann, dass die verschiedenen Programmteile alleine und vor allem zusammen funktionieren.</w:t>
       </w:r>
     </w:p>
     <w:p>
@@ -310,7 +392,34 @@
         </w:numPr>
       </w:pPr>
       <w:r>
-        <w:t>Gruppierung der Daten anhand verschiedenster Tags (z.B. Säugetier, Reptil, Politiker etc.)</w:t>
+        <w:t>Klar definierte Schnittstellen festlegen, damit die Kommunikation zwischen den einzelnen Bestandteilen möglichst klar definiert ablaufen kann.</w:t>
+      </w:r>
+    </w:p>
+    <w:p>
+      <w:pPr>
+        <w:pStyle w:val="Heading2"/>
+      </w:pPr>
+      <w:r>
+        <w:t>Was gehört nicht zum direkten Projektziel</w:t>
+      </w:r>
+      <w:r>
+        <w:t xml:space="preserve"> (Nice </w:t>
+      </w:r>
+      <w:proofErr w:type="spellStart"/>
+      <w:r>
+        <w:t>to</w:t>
+      </w:r>
+      <w:proofErr w:type="spellEnd"/>
+      <w:r>
+        <w:t xml:space="preserve"> </w:t>
+      </w:r>
+      <w:proofErr w:type="spellStart"/>
+      <w:r>
+        <w:t>have</w:t>
+      </w:r>
+      <w:proofErr w:type="spellEnd"/>
+      <w:r>
+        <w:t xml:space="preserve"> aber nicht unbedingt nötig)</w:t>
       </w:r>
     </w:p>
     <w:p>
@@ -322,10 +431,43 @@
         </w:numPr>
       </w:pPr>
       <w:r>
-        <w:t>Höchstoptimisierte Datenbank welche 100 von GB an Daten ohne Probleme dynamisch speichern, ergänzen und zurückliefern kann</w:t>
-      </w:r>
-      <w:bookmarkStart w:id="0" w:name="_GoBack"/>
-      <w:bookmarkEnd w:id="0"/>
+        <w:t xml:space="preserve">Verschiedenste wechselbare Darstellungsmodi der Daten wie ein </w:t>
+      </w:r>
+      <w:r>
+        <w:t>3D-GUI</w:t>
+      </w:r>
+      <w:r>
+        <w:t>, textuelle Darstellung</w:t>
+      </w:r>
+    </w:p>
+    <w:p>
+      <w:pPr>
+        <w:pStyle w:val="ListParagraph"/>
+        <w:numPr>
+          <w:ilvl w:val="0"/>
+          <w:numId w:val="3"/>
+        </w:numPr>
+      </w:pPr>
+      <w:r>
+        <w:t>Gruppierung der Daten anhand verschiedenster Tags (z.B. Säugetier, Reptil, Politiker etc.)</w:t>
+      </w:r>
+    </w:p>
+    <w:p>
+      <w:pPr>
+        <w:pStyle w:val="ListParagraph"/>
+        <w:numPr>
+          <w:ilvl w:val="0"/>
+          <w:numId w:val="3"/>
+        </w:numPr>
+      </w:pPr>
+      <w:proofErr w:type="spellStart"/>
+      <w:r>
+        <w:t>Höchstoptimisierte</w:t>
+      </w:r>
+      <w:proofErr w:type="spellEnd"/>
+      <w:r>
+        <w:t xml:space="preserve"> Datenbank welche 100 von GB an Daten ohne Probleme dynamisch speichern, ergänzen und zurückliefern kann</w:t>
+      </w:r>
     </w:p>
     <w:sectPr>
       <w:pgSz w:w="11906" w:h="16838"/>
@@ -902,6 +1044,7 @@
     <w:lsdException w:name="HTML Sample" w:semiHidden="1" w:unhideWhenUsed="1"/>
     <w:lsdException w:name="HTML Typewriter" w:semiHidden="1" w:unhideWhenUsed="1"/>
     <w:lsdException w:name="HTML Variable" w:semiHidden="1" w:unhideWhenUsed="1"/>
+    <w:lsdException w:name="Normal Table" w:semiHidden="1" w:unhideWhenUsed="1"/>
     <w:lsdException w:name="annotation subject" w:semiHidden="1" w:unhideWhenUsed="1"/>
     <w:lsdException w:name="No List" w:semiHidden="1" w:unhideWhenUsed="1"/>
     <w:lsdException w:name="Outline List 1" w:semiHidden="1" w:unhideWhenUsed="1"/>
@@ -948,8 +1091,10 @@
     <w:lsdException w:name="Table Subtle 2" w:semiHidden="1" w:unhideWhenUsed="1"/>
     <w:lsdException w:name="Table Web 1" w:semiHidden="1" w:unhideWhenUsed="1"/>
     <w:lsdException w:name="Table Web 2" w:semiHidden="1" w:unhideWhenUsed="1"/>
+    <w:lsdException w:name="Table Web 3" w:semiHidden="1" w:unhideWhenUsed="1"/>
     <w:lsdException w:name="Balloon Text" w:semiHidden="1" w:unhideWhenUsed="1"/>
     <w:lsdException w:name="Table Grid" w:uiPriority="39"/>
+    <w:lsdException w:name="Table Theme" w:semiHidden="1" w:unhideWhenUsed="1"/>
     <w:lsdException w:name="Placeholder Text" w:semiHidden="1"/>
     <w:lsdException w:name="No Spacing" w:uiPriority="1" w:qFormat="1"/>
     <w:lsdException w:name="Light Shading" w:uiPriority="60"/>

</xml_diff>

<commit_message>
updated small things in the Gantt chart in "ProjectPlanGantt.gan" updated the project definition with the visual representation of the program and also added a few more specifications in "Projektdefinition.docx" added a translation of the UI-Risks-Document "Risks-Deutsch.docx"
</commit_message>
<xml_diff>
--- a/Documents/Projektdefinition.docx
+++ b/Documents/Projektdefinition.docx
@@ -98,13 +98,8 @@
       </w:r>
       <w:r>
         <w:tab/>
-        <w:t xml:space="preserve">Sonia </w:t>
-      </w:r>
-      <w:proofErr w:type="spellStart"/>
-      <w:r>
-        <w:t>Meehan</w:t>
-      </w:r>
-      <w:proofErr w:type="spellEnd"/>
+        <w:t>Sonia Meehan</w:t>
+      </w:r>
     </w:p>
     <w:p>
       <w:pPr>
@@ -122,15 +117,7 @@
       </w:r>
       <w:r>
         <w:tab/>
-        <w:t>Kai Haubrich, Marco </w:t>
-      </w:r>
-      <w:proofErr w:type="spellStart"/>
-      <w:r>
-        <w:t>Kovacic</w:t>
-      </w:r>
-      <w:proofErr w:type="spellEnd"/>
-      <w:r>
-        <w:t xml:space="preserve">, Samuel Mezger, Marija, </w:t>
+        <w:t xml:space="preserve">Kai Haubrich, Marco Kovacic, Samuel Mezger, Marija, </w:t>
       </w:r>
       <w:r>
         <w:br/>
@@ -143,15 +130,7 @@
       </w:r>
       <w:r>
         <w:tab/>
-        <w:t>Aleksandar </w:t>
-      </w:r>
-      <w:proofErr w:type="spellStart"/>
-      <w:r>
-        <w:t>Kostov</w:t>
-      </w:r>
-      <w:proofErr w:type="spellEnd"/>
-      <w:r>
-        <w:t>, Théo Roncoletta</w:t>
+        <w:t>Aleksandar Kostov, Théo Roncoletta</w:t>
       </w:r>
     </w:p>
     <w:p>
@@ -192,23 +171,7 @@
         <w:t>applikation</w:t>
       </w:r>
       <w:r>
-        <w:t xml:space="preserve"> zu entwickeln die es einem User möglich macht Wikipedia als einen „</w:t>
-      </w:r>
-      <w:proofErr w:type="spellStart"/>
-      <w:r>
-        <w:t>force-directed</w:t>
-      </w:r>
-      <w:proofErr w:type="spellEnd"/>
-      <w:r>
-        <w:t xml:space="preserve"> </w:t>
-      </w:r>
-      <w:proofErr w:type="spellStart"/>
-      <w:r>
-        <w:t>graph</w:t>
-      </w:r>
-      <w:proofErr w:type="spellEnd"/>
-      <w:r>
-        <w:t>“, also einem Graph der sich durch simulierte Physik automatisch ausrichtet, einzusehen und mit ihm zu interagieren.</w:t>
+        <w:t xml:space="preserve"> zu entwickeln die es einem User möglich macht Wikipedia als einen „force-directed graph“, also einem Graph der sich durch simulierte Physik automatisch ausrichtet, einzusehen und mit ihm zu interagieren.</w:t>
       </w:r>
       <w:r>
         <w:t xml:space="preserve"> Dies wird durch </w:t>
@@ -229,15 +192,7 @@
         <w:t>e</w:t>
       </w:r>
       <w:r>
-        <w:t xml:space="preserve">inen </w:t>
-      </w:r>
-      <w:proofErr w:type="spellStart"/>
-      <w:r>
-        <w:t>Webcrawler</w:t>
-      </w:r>
-      <w:proofErr w:type="spellEnd"/>
-      <w:r>
-        <w:t>, welcher die Wikipedia-API und andere Quellen benutzt um diese Daten zu erheben</w:t>
+        <w:t>inen Webcrawler, welcher die Wikipedia-API und andere Quellen benutzt um diese Daten zu erheben</w:t>
       </w:r>
       <w:r>
         <w:t>,</w:t>
@@ -255,23 +210,16 @@
         <w:t>e</w:t>
       </w:r>
       <w:r>
-        <w:t xml:space="preserve">ine Datenbank die die Daten des </w:t>
-      </w:r>
-      <w:proofErr w:type="spellStart"/>
-      <w:r>
-        <w:t>Webcrawlers</w:t>
-      </w:r>
-      <w:proofErr w:type="spellEnd"/>
-      <w:r>
-        <w:t xml:space="preserve"> </w:t>
+        <w:t xml:space="preserve">ine Datenbank die die Daten des Webcrawlers </w:t>
       </w:r>
       <w:r>
         <w:t xml:space="preserve">als XML </w:t>
       </w:r>
-      <w:bookmarkStart w:id="0" w:name="_GoBack"/>
-      <w:bookmarkEnd w:id="0"/>
       <w:r>
         <w:t>einspeichert</w:t>
+      </w:r>
+      <w:r>
+        <w:t xml:space="preserve"> und diese leicht zugänglich für andere Programmteile macht</w:t>
       </w:r>
       <w:r>
         <w:t>,</w:t>
@@ -286,26 +234,10 @@
         </w:numPr>
       </w:pPr>
       <w:r>
-        <w:t>eine „Data-</w:t>
-      </w:r>
-      <w:proofErr w:type="spellStart"/>
-      <w:r>
-        <w:t>Refinery</w:t>
-      </w:r>
-      <w:proofErr w:type="spellEnd"/>
-      <w:r>
-        <w:t xml:space="preserve">“ welche die Daten des </w:t>
-      </w:r>
-      <w:proofErr w:type="spellStart"/>
-      <w:r>
-        <w:t>Webcrawlers</w:t>
-      </w:r>
-      <w:proofErr w:type="spellEnd"/>
-      <w:r>
-        <w:t xml:space="preserve"> aufarbeitet</w:t>
-      </w:r>
-      <w:r>
-        <w:t xml:space="preserve"> </w:t>
+        <w:t>eine „Data-Refinery“ welche die Daten des Webcrawlers aufarbeitet</w:t>
+      </w:r>
+      <w:r>
+        <w:t xml:space="preserve"> (Überflüssige Verweise streichen, doppelte Daten löschen etc.)</w:t>
       </w:r>
     </w:p>
     <w:p>
@@ -323,26 +255,18 @@
         <w:t xml:space="preserve"> die Daten aus der Datenbank abfragt und </w:t>
       </w:r>
       <w:r>
-        <w:t>in einem „</w:t>
-      </w:r>
-      <w:proofErr w:type="spellStart"/>
-      <w:r>
-        <w:t>force-directed</w:t>
-      </w:r>
-      <w:proofErr w:type="spellEnd"/>
-      <w:r>
-        <w:t xml:space="preserve"> </w:t>
-      </w:r>
-      <w:proofErr w:type="spellStart"/>
-      <w:r>
-        <w:t>graph</w:t>
-      </w:r>
-      <w:proofErr w:type="spellEnd"/>
-      <w:r>
-        <w:t xml:space="preserve">“ </w:t>
+        <w:t xml:space="preserve">in einem „force-directed graph“ </w:t>
       </w:r>
       <w:r>
         <w:t>visualisiert</w:t>
+      </w:r>
+      <w:r>
+        <w:t>, der anhand von Filter-Parametern vom User verändert werden kann</w:t>
+      </w:r>
+    </w:p>
+    <w:p>
+      <w:r>
+        <w:t>Der User kann hierbei den Startpunkt wählen von welchem aus Wikipedia-Link-Daten gecrawlt werden und einen Filter anhand welchem die gigantischen Datenmenge von Wikipedia gefiltert wird. Aktuell besteht der Filter allein aus Aufrufzahlen, dies kann aber noch in der Zukunft erweitert werden. Des weiteren soll der User selbst Noden und Kanten in den Graph einfügen um die Daten anhand seines eigenen Ermessens zu erweitern.</w:t>
       </w:r>
     </w:p>
     <w:p>
@@ -380,7 +304,13 @@
         </w:numPr>
       </w:pPr>
       <w:r>
-        <w:t>Eine große und ausgiebige Testphase festlegen, damit garantiert werden kann, dass die verschiedenen Programmteile alleine und vor allem zusammen funktionieren.</w:t>
+        <w:t xml:space="preserve">Eine große und ausgiebige Testphase </w:t>
+      </w:r>
+      <w:r>
+        <w:t>wird festgeleg</w:t>
+      </w:r>
+      <w:r>
+        <w:t>, damit garantiert werden kann, dass die verschiedenen Programmteile alleine und vor allem zusammen funktionieren.</w:t>
       </w:r>
     </w:p>
     <w:p>
@@ -403,21 +333,17 @@
         <w:t>Was gehört nicht zum direkten Projektziel</w:t>
       </w:r>
       <w:r>
-        <w:t xml:space="preserve"> (Nice </w:t>
-      </w:r>
-      <w:proofErr w:type="spellStart"/>
-      <w:r>
-        <w:t>to</w:t>
-      </w:r>
-      <w:proofErr w:type="spellEnd"/>
-      <w:r>
-        <w:t xml:space="preserve"> </w:t>
-      </w:r>
-      <w:proofErr w:type="spellStart"/>
-      <w:r>
-        <w:t>have</w:t>
-      </w:r>
-      <w:proofErr w:type="spellEnd"/>
+        <w:t xml:space="preserve"> (</w:t>
+      </w:r>
+      <w:r>
+        <w:t>„</w:t>
+      </w:r>
+      <w:r>
+        <w:t>Nice to have</w:t>
+      </w:r>
+      <w:r>
+        <w:t>“</w:t>
+      </w:r>
       <w:r>
         <w:t xml:space="preserve"> aber nicht unbedingt nötig)</w:t>
       </w:r>
@@ -460,13 +386,1907 @@
           <w:numId w:val="3"/>
         </w:numPr>
       </w:pPr>
-      <w:proofErr w:type="spellStart"/>
-      <w:r>
-        <w:t>Höchstoptimisierte</w:t>
-      </w:r>
-      <w:proofErr w:type="spellEnd"/>
-      <w:r>
-        <w:t xml:space="preserve"> Datenbank welche 100 von GB an Daten ohne Probleme dynamisch speichern, ergänzen und zurückliefern kann</w:t>
+      <w:r>
+        <w:t xml:space="preserve">Höchstoptimisierte Datenbank welche </w:t>
+      </w:r>
+      <w:r>
+        <w:t>hunderte</w:t>
+      </w:r>
+      <w:r>
+        <w:t xml:space="preserve"> von GB an Daten ohne Probleme dynamisch speichern, ergänzen und zurückliefern kann</w:t>
+      </w:r>
+    </w:p>
+    <w:p/>
+    <w:p/>
+    <w:p>
+      <w:r>
+        <w:br w:type="page"/>
+      </w:r>
+      <w:r>
+        <w:rPr>
+          <w:noProof/>
+        </w:rPr>
+        <w:lastRenderedPageBreak/>
+        <mc:AlternateContent>
+          <mc:Choice Requires="wps">
+            <w:drawing>
+              <wp:anchor distT="0" distB="0" distL="114300" distR="114300" simplePos="0" relativeHeight="251674624" behindDoc="0" locked="0" layoutInCell="1" allowOverlap="1" wp14:anchorId="7CA956F7" wp14:editId="077A356C">
+                <wp:simplePos x="0" y="0"/>
+                <wp:positionH relativeFrom="column">
+                  <wp:posOffset>3590290</wp:posOffset>
+                </wp:positionH>
+                <wp:positionV relativeFrom="paragraph">
+                  <wp:posOffset>7190740</wp:posOffset>
+                </wp:positionV>
+                <wp:extent cx="889000" cy="948690"/>
+                <wp:effectExtent l="19050" t="0" r="25400" b="41910"/>
+                <wp:wrapNone/>
+                <wp:docPr id="22" name="Arrow: Bent 22"/>
+                <wp:cNvGraphicFramePr/>
+                <a:graphic xmlns:a="http://schemas.openxmlformats.org/drawingml/2006/main">
+                  <a:graphicData uri="http://schemas.microsoft.com/office/word/2010/wordprocessingShape">
+                    <wps:wsp>
+                      <wps:cNvSpPr/>
+                      <wps:spPr>
+                        <a:xfrm rot="10800000">
+                          <a:off x="0" y="0"/>
+                          <a:ext cx="889000" cy="948690"/>
+                        </a:xfrm>
+                        <a:prstGeom prst="bentArrow">
+                          <a:avLst>
+                            <a:gd name="adj1" fmla="val 7857"/>
+                            <a:gd name="adj2" fmla="val 17857"/>
+                            <a:gd name="adj3" fmla="val 19286"/>
+                            <a:gd name="adj4" fmla="val 43750"/>
+                          </a:avLst>
+                        </a:prstGeom>
+                      </wps:spPr>
+                      <wps:style>
+                        <a:lnRef idx="2">
+                          <a:schemeClr val="accent1">
+                            <a:shade val="50000"/>
+                          </a:schemeClr>
+                        </a:lnRef>
+                        <a:fillRef idx="1">
+                          <a:schemeClr val="accent1"/>
+                        </a:fillRef>
+                        <a:effectRef idx="0">
+                          <a:schemeClr val="accent1"/>
+                        </a:effectRef>
+                        <a:fontRef idx="minor">
+                          <a:schemeClr val="lt1"/>
+                        </a:fontRef>
+                      </wps:style>
+                      <wps:bodyPr rot="0" spcFirstLastPara="0" vertOverflow="overflow" horzOverflow="overflow" vert="horz" wrap="square" lIns="91440" tIns="45720" rIns="91440" bIns="45720" numCol="1" spcCol="0" rtlCol="0" fromWordArt="0" anchor="ctr" anchorCtr="0" forceAA="0" compatLnSpc="1">
+                        <a:prstTxWarp prst="textNoShape">
+                          <a:avLst/>
+                        </a:prstTxWarp>
+                        <a:noAutofit/>
+                      </wps:bodyPr>
+                    </wps:wsp>
+                  </a:graphicData>
+                </a:graphic>
+              </wp:anchor>
+            </w:drawing>
+          </mc:Choice>
+          <mc:Fallback>
+            <w:pict>
+              <v:shape w14:anchorId="1FC016B2" id="Arrow: Bent 22" o:spid="_x0000_s1026" style="position:absolute;margin-left:282.7pt;margin-top:566.2pt;width:70pt;height:74.7pt;rotation:180;z-index:251674624;visibility:visible;mso-wrap-style:square;mso-wrap-distance-left:9pt;mso-wrap-distance-top:0;mso-wrap-distance-right:9pt;mso-wrap-distance-bottom:0;mso-position-horizontal:absolute;mso-position-horizontal-relative:text;mso-position-vertical:absolute;mso-position-vertical-relative:text;v-text-anchor:middle" coordsize="889000,948690" o:gfxdata="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" path="m,948690l,512762c,297957,174133,123824,388938,123824r328609,l717547,,889000,158749,717547,317497r,-123824l388938,193673v-176228,,-319089,142861,-319089,319089l69849,948690,,948690xe" fillcolor="#4472c4 [3204]" strokecolor="#1f3763 [1604]" strokeweight="1pt">
+                <v:stroke joinstyle="miter"/>
+                <v:path arrowok="t" o:connecttype="custom" o:connectlocs="0,948690;0,512762;388938,123824;717547,123824;717547,0;889000,158749;717547,317497;717547,193673;388938,193673;69849,512762;69849,948690;0,948690" o:connectangles="0,0,0,0,0,0,0,0,0,0,0,0"/>
+              </v:shape>
+            </w:pict>
+          </mc:Fallback>
+        </mc:AlternateContent>
+      </w:r>
+      <w:r>
+        <w:rPr>
+          <w:noProof/>
+        </w:rPr>
+        <mc:AlternateContent>
+          <mc:Choice Requires="wps">
+            <w:drawing>
+              <wp:anchor distT="0" distB="0" distL="114300" distR="114300" simplePos="0" relativeHeight="251673600" behindDoc="0" locked="0" layoutInCell="1" allowOverlap="1" wp14:anchorId="76603517" wp14:editId="63E1B0C9">
+                <wp:simplePos x="0" y="0"/>
+                <wp:positionH relativeFrom="column">
+                  <wp:posOffset>3641407</wp:posOffset>
+                </wp:positionH>
+                <wp:positionV relativeFrom="paragraph">
+                  <wp:posOffset>4917758</wp:posOffset>
+                </wp:positionV>
+                <wp:extent cx="889000" cy="948690"/>
+                <wp:effectExtent l="8255" t="0" r="14605" b="33655"/>
+                <wp:wrapNone/>
+                <wp:docPr id="20" name="Arrow: Bent 20"/>
+                <wp:cNvGraphicFramePr/>
+                <a:graphic xmlns:a="http://schemas.openxmlformats.org/drawingml/2006/main">
+                  <a:graphicData uri="http://schemas.microsoft.com/office/word/2010/wordprocessingShape">
+                    <wps:wsp>
+                      <wps:cNvSpPr/>
+                      <wps:spPr>
+                        <a:xfrm rot="5400000">
+                          <a:off x="0" y="0"/>
+                          <a:ext cx="889000" cy="948690"/>
+                        </a:xfrm>
+                        <a:prstGeom prst="bentArrow">
+                          <a:avLst>
+                            <a:gd name="adj1" fmla="val 7857"/>
+                            <a:gd name="adj2" fmla="val 17857"/>
+                            <a:gd name="adj3" fmla="val 19286"/>
+                            <a:gd name="adj4" fmla="val 43750"/>
+                          </a:avLst>
+                        </a:prstGeom>
+                      </wps:spPr>
+                      <wps:style>
+                        <a:lnRef idx="2">
+                          <a:schemeClr val="accent1">
+                            <a:shade val="50000"/>
+                          </a:schemeClr>
+                        </a:lnRef>
+                        <a:fillRef idx="1">
+                          <a:schemeClr val="accent1"/>
+                        </a:fillRef>
+                        <a:effectRef idx="0">
+                          <a:schemeClr val="accent1"/>
+                        </a:effectRef>
+                        <a:fontRef idx="minor">
+                          <a:schemeClr val="lt1"/>
+                        </a:fontRef>
+                      </wps:style>
+                      <wps:bodyPr rot="0" spcFirstLastPara="0" vertOverflow="overflow" horzOverflow="overflow" vert="horz" wrap="square" lIns="91440" tIns="45720" rIns="91440" bIns="45720" numCol="1" spcCol="0" rtlCol="0" fromWordArt="0" anchor="ctr" anchorCtr="0" forceAA="0" compatLnSpc="1">
+                        <a:prstTxWarp prst="textNoShape">
+                          <a:avLst/>
+                        </a:prstTxWarp>
+                        <a:noAutofit/>
+                      </wps:bodyPr>
+                    </wps:wsp>
+                  </a:graphicData>
+                </a:graphic>
+              </wp:anchor>
+            </w:drawing>
+          </mc:Choice>
+          <mc:Fallback>
+            <w:pict>
+              <v:shape w14:anchorId="6E77FFFA" id="Arrow: Bent 20" o:spid="_x0000_s1026" style="position:absolute;margin-left:286.7pt;margin-top:387.25pt;width:70pt;height:74.7pt;rotation:90;z-index:251673600;visibility:visible;mso-wrap-style:square;mso-wrap-distance-left:9pt;mso-wrap-distance-top:0;mso-wrap-distance-right:9pt;mso-wrap-distance-bottom:0;mso-position-horizontal:absolute;mso-position-horizontal-relative:text;mso-position-vertical:absolute;mso-position-vertical-relative:text;v-text-anchor:middle" coordsize="889000,948690" o:gfxdata="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" path="m,948690l,512762c,297957,174133,123824,388938,123824r328609,l717547,,889000,158749,717547,317497r,-123824l388938,193673v-176228,,-319089,142861,-319089,319089l69849,948690,,948690xe" fillcolor="#4472c4 [3204]" strokecolor="#1f3763 [1604]" strokeweight="1pt">
+                <v:stroke joinstyle="miter"/>
+                <v:path arrowok="t" o:connecttype="custom" o:connectlocs="0,948690;0,512762;388938,123824;717547,123824;717547,0;889000,158749;717547,317497;717547,193673;388938,193673;69849,512762;69849,948690;0,948690" o:connectangles="0,0,0,0,0,0,0,0,0,0,0,0"/>
+              </v:shape>
+            </w:pict>
+          </mc:Fallback>
+        </mc:AlternateContent>
+      </w:r>
+      <w:r>
+        <w:rPr>
+          <w:noProof/>
+        </w:rPr>
+        <mc:AlternateContent>
+          <mc:Choice Requires="wpg">
+            <w:drawing>
+              <wp:anchor distT="0" distB="0" distL="114300" distR="114300" simplePos="0" relativeHeight="251671552" behindDoc="0" locked="0" layoutInCell="1" allowOverlap="1" wp14:anchorId="6447EB8E" wp14:editId="36248CF0">
+                <wp:simplePos x="0" y="0"/>
+                <wp:positionH relativeFrom="column">
+                  <wp:posOffset>217805</wp:posOffset>
+                </wp:positionH>
+                <wp:positionV relativeFrom="paragraph">
+                  <wp:posOffset>4561205</wp:posOffset>
+                </wp:positionV>
+                <wp:extent cx="1638300" cy="3479800"/>
+                <wp:effectExtent l="0" t="0" r="38100" b="25400"/>
+                <wp:wrapNone/>
+                <wp:docPr id="18" name="Group 18"/>
+                <wp:cNvGraphicFramePr/>
+                <a:graphic xmlns:a="http://schemas.openxmlformats.org/drawingml/2006/main">
+                  <a:graphicData uri="http://schemas.microsoft.com/office/word/2010/wordprocessingGroup">
+                    <wpg:wgp>
+                      <wpg:cNvGrpSpPr/>
+                      <wpg:grpSpPr>
+                        <a:xfrm>
+                          <a:off x="0" y="0"/>
+                          <a:ext cx="1638300" cy="3479800"/>
+                          <a:chOff x="584200" y="0"/>
+                          <a:chExt cx="1638301" cy="3479800"/>
+                        </a:xfrm>
+                      </wpg:grpSpPr>
+                      <wps:wsp>
+                        <wps:cNvPr id="15" name="Arrow: Curved Left 15"/>
+                        <wps:cNvSpPr/>
+                        <wps:spPr>
+                          <a:xfrm rot="10800000">
+                            <a:off x="1231900" y="0"/>
+                            <a:ext cx="990601" cy="3479800"/>
+                          </a:xfrm>
+                          <a:prstGeom prst="curvedLeftArrow">
+                            <a:avLst/>
+                          </a:prstGeom>
+                        </wps:spPr>
+                        <wps:style>
+                          <a:lnRef idx="2">
+                            <a:schemeClr val="accent1">
+                              <a:shade val="50000"/>
+                            </a:schemeClr>
+                          </a:lnRef>
+                          <a:fillRef idx="1">
+                            <a:schemeClr val="accent1"/>
+                          </a:fillRef>
+                          <a:effectRef idx="0">
+                            <a:schemeClr val="accent1"/>
+                          </a:effectRef>
+                          <a:fontRef idx="minor">
+                            <a:schemeClr val="lt1"/>
+                          </a:fontRef>
+                        </wps:style>
+                        <wps:bodyPr rot="0" spcFirstLastPara="0" vertOverflow="overflow" horzOverflow="overflow" vert="horz" wrap="square" lIns="91440" tIns="45720" rIns="91440" bIns="45720" numCol="1" spcCol="0" rtlCol="0" fromWordArt="0" anchor="ctr" anchorCtr="0" forceAA="0" compatLnSpc="1">
+                          <a:prstTxWarp prst="textNoShape">
+                            <a:avLst/>
+                          </a:prstTxWarp>
+                          <a:noAutofit/>
+                        </wps:bodyPr>
+                      </wps:wsp>
+                      <wps:wsp>
+                        <wps:cNvPr id="17" name="Moon 17"/>
+                        <wps:cNvSpPr/>
+                        <wps:spPr>
+                          <a:xfrm>
+                            <a:off x="584200" y="685800"/>
+                            <a:ext cx="863598" cy="2247900"/>
+                          </a:xfrm>
+                          <a:prstGeom prst="moon">
+                            <a:avLst>
+                              <a:gd name="adj" fmla="val 73651"/>
+                            </a:avLst>
+                          </a:prstGeom>
+                        </wps:spPr>
+                        <wps:style>
+                          <a:lnRef idx="2">
+                            <a:schemeClr val="accent1">
+                              <a:shade val="50000"/>
+                            </a:schemeClr>
+                          </a:lnRef>
+                          <a:fillRef idx="1">
+                            <a:schemeClr val="accent1"/>
+                          </a:fillRef>
+                          <a:effectRef idx="0">
+                            <a:schemeClr val="accent1"/>
+                          </a:effectRef>
+                          <a:fontRef idx="minor">
+                            <a:schemeClr val="lt1"/>
+                          </a:fontRef>
+                        </wps:style>
+                        <wps:txbx>
+                          <w:txbxContent>
+                            <w:p>
+                              <w:pPr>
+                                <w:rPr>
+                                  <w:lang w:val="en-GB"/>
+                                </w:rPr>
+                              </w:pPr>
+                              <w:r>
+                                <w:rPr>
+                                  <w:lang w:val="en-GB"/>
+                                </w:rPr>
+                                <w:t xml:space="preserve">Edit and add </w:t>
+                              </w:r>
+                            </w:p>
+                          </w:txbxContent>
+                        </wps:txbx>
+                        <wps:bodyPr rot="0" spcFirstLastPara="0" vertOverflow="overflow" horzOverflow="overflow" vert="horz" wrap="square" lIns="91440" tIns="45720" rIns="91440" bIns="45720" numCol="1" spcCol="0" rtlCol="0" fromWordArt="0" anchor="ctr" anchorCtr="0" forceAA="0" compatLnSpc="1">
+                          <a:prstTxWarp prst="textNoShape">
+                            <a:avLst/>
+                          </a:prstTxWarp>
+                          <a:noAutofit/>
+                        </wps:bodyPr>
+                      </wps:wsp>
+                    </wpg:wgp>
+                  </a:graphicData>
+                </a:graphic>
+                <wp14:sizeRelH relativeFrom="margin">
+                  <wp14:pctWidth>0</wp14:pctWidth>
+                </wp14:sizeRelH>
+              </wp:anchor>
+            </w:drawing>
+          </mc:Choice>
+          <mc:Fallback>
+            <w:pict>
+              <v:group w14:anchorId="6447EB8E" id="Group 18" o:spid="_x0000_s1026" style="position:absolute;margin-left:17.15pt;margin-top:359.15pt;width:129pt;height:274pt;z-index:251671552;mso-width-relative:margin" coordorigin="5842" coordsize="16383,34798" o:gfxdata="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">
+                <v:shapetype id="_x0000_t103" coordsize="21600,21600" o:spt="103" adj="12960,19440,7200" path="wr@22,0@21@3,,0@21@4@22@14@21@1@21@7@2@12l@2@13,0@8@2@11at@22,0@21@3@2@10@24@16@22@14@21@1@24@16,0@14xear@22@14@21@1@21@7@24@16nfe">
+                  <v:stroke joinstyle="miter"/>
+                  <v:formulas>
+                    <v:f eqn="val #0"/>
+                    <v:f eqn="val #1"/>
+                    <v:f eqn="val #2"/>
+                    <v:f eqn="sum #0 width #1"/>
+                    <v:f eqn="prod @3 1 2"/>
+                    <v:f eqn="sum #1 #1 width"/>
+                    <v:f eqn="sum @5 #1 #0"/>
+                    <v:f eqn="prod @6 1 2"/>
+                    <v:f eqn="mid width #0"/>
+                    <v:f eqn="ellipse #2 height @4"/>
+                    <v:f eqn="sum @4 @9 0"/>
+                    <v:f eqn="sum @10 #1 width"/>
+                    <v:f eqn="sum @7 @9 0"/>
+                    <v:f eqn="sum @11 width #0"/>
+                    <v:f eqn="sum @5 0 #0"/>
+                    <v:f eqn="prod @14 1 2"/>
+                    <v:f eqn="mid @4 @7"/>
+                    <v:f eqn="sum #0 #1 width"/>
+                    <v:f eqn="prod @17 1 2"/>
+                    <v:f eqn="sum @16 0 @18"/>
+                    <v:f eqn="val width"/>
+                    <v:f eqn="val height"/>
+                    <v:f eqn="sum 0 0 height"/>
+                    <v:f eqn="sum @16 0 @4"/>
+                    <v:f eqn="ellipse @23 @4 height"/>
+                    <v:f eqn="sum @8 128 0"/>
+                    <v:f eqn="prod @5 1 2"/>
+                    <v:f eqn="sum @5 0 128"/>
+                    <v:f eqn="sum #0 @16 @11"/>
+                    <v:f eqn="sum width 0 #0"/>
+                    <v:f eqn="prod @29 1 2"/>
+                    <v:f eqn="prod height height 1"/>
+                    <v:f eqn="prod #2 #2 1"/>
+                    <v:f eqn="sum @31 0 @32"/>
+                    <v:f eqn="sqrt @33"/>
+                    <v:f eqn="sum @34 height 0"/>
+                    <v:f eqn="prod width height @35"/>
+                    <v:f eqn="sum @36 64 0"/>
+                    <v:f eqn="prod #0 1 2"/>
+                    <v:f eqn="ellipse @30 @38 height"/>
+                    <v:f eqn="sum @39 0 64"/>
+                    <v:f eqn="prod @4 1 2"/>
+                    <v:f eqn="sum #1 0 @41"/>
+                    <v:f eqn="prod height 4390 32768"/>
+                    <v:f eqn="prod height 28378 32768"/>
+                  </v:formulas>
+                  <v:path o:extrusionok="f" o:connecttype="custom" o:connectlocs="0,@15;@2,@11;0,@8;@2,@13;@21,@16" o:connectangles="180,180,180,90,0" textboxrect="@43,@41,@44,@42"/>
+                  <v:handles>
+                    <v:h position="topLeft,#0" yrange="@37,@27"/>
+                    <v:h position="topLeft,#1" yrange="@25,@20"/>
+                    <v:h position="#2,bottomRight" xrange="0,@40"/>
+                  </v:handles>
+                  <o:complex v:ext="view"/>
+                </v:shapetype>
+                <v:shape id="Arrow: Curved Left 15" o:spid="_x0000_s1027" type="#_x0000_t103" style="position:absolute;left:12319;width:9906;height:34798;rotation:180;visibility:visible;mso-wrap-style:square;v-text-anchor:middle" o:gfxdata="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" adj="18526,20832,5400" fillcolor="#4472c4 [3204]" strokecolor="#1f3763 [1604]" strokeweight="1pt"/>
+                <v:shapetype id="_x0000_t184" coordsize="21600,21600" o:spt="184" adj="10800" path="m21600,qx,10800,21600,21600wa@0@10@6@11,21600,21600,21600,xe">
+                  <v:stroke joinstyle="miter"/>
+                  <v:formulas>
+                    <v:f eqn="val #0"/>
+                    <v:f eqn="sum 21600 0 #0"/>
+                    <v:f eqn="prod #0 #0 @1"/>
+                    <v:f eqn="prod 21600 21600 @1"/>
+                    <v:f eqn="prod @3 2 1"/>
+                    <v:f eqn="sum @4 0 @2"/>
+                    <v:f eqn="sum @5 0 #0"/>
+                    <v:f eqn="prod @5 1 2"/>
+                    <v:f eqn="sum @7 0 #0"/>
+                    <v:f eqn="prod @8 1 2"/>
+                    <v:f eqn="sum 10800 0 @9"/>
+                    <v:f eqn="sum @9 10800 0"/>
+                    <v:f eqn="prod #0 9598 32768"/>
+                    <v:f eqn="sum 21600 0 @12"/>
+                    <v:f eqn="ellipse @13 21600 10800"/>
+                    <v:f eqn="sum 10800 0 @14"/>
+                    <v:f eqn="sum @14 10800 0"/>
+                  </v:formulas>
+                  <v:path o:connecttype="custom" o:connectlocs="21600,0;0,10800;21600,21600;@0,10800" o:connectangles="270,180,90,0" textboxrect="@12,@15,@0,@16"/>
+                  <v:handles>
+                    <v:h position="#0,center" xrange="0,18900"/>
+                  </v:handles>
+                </v:shapetype>
+                <v:shape id="Moon 17" o:spid="_x0000_s1028" type="#_x0000_t184" style="position:absolute;left:5842;top:6858;width:8635;height:22479;visibility:visible;mso-wrap-style:square;v-text-anchor:middle" o:gfxdata="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" adj="15909" fillcolor="#4472c4 [3204]" strokecolor="#1f3763 [1604]" strokeweight="1pt">
+                  <v:textbox>
+                    <w:txbxContent>
+                      <w:p>
+                        <w:pPr>
+                          <w:rPr>
+                            <w:lang w:val="en-GB"/>
+                          </w:rPr>
+                        </w:pPr>
+                        <w:r>
+                          <w:rPr>
+                            <w:lang w:val="en-GB"/>
+                          </w:rPr>
+                          <w:t xml:space="preserve">Edit and add </w:t>
+                        </w:r>
+                      </w:p>
+                    </w:txbxContent>
+                  </v:textbox>
+                </v:shape>
+              </v:group>
+            </w:pict>
+          </mc:Fallback>
+        </mc:AlternateContent>
+      </w:r>
+      <w:r>
+        <w:rPr>
+          <w:noProof/>
+        </w:rPr>
+        <mc:AlternateContent>
+          <mc:Choice Requires="wps">
+            <w:drawing>
+              <wp:anchor distT="0" distB="0" distL="114300" distR="114300" simplePos="0" relativeHeight="251663360" behindDoc="0" locked="0" layoutInCell="1" allowOverlap="1" wp14:anchorId="333FB1AC" wp14:editId="2D8FEF33">
+                <wp:simplePos x="0" y="0"/>
+                <wp:positionH relativeFrom="column">
+                  <wp:posOffset>1849119</wp:posOffset>
+                </wp:positionH>
+                <wp:positionV relativeFrom="paragraph">
+                  <wp:posOffset>8942705</wp:posOffset>
+                </wp:positionV>
+                <wp:extent cx="2019300" cy="685800"/>
+                <wp:effectExtent l="0" t="0" r="0" b="0"/>
+                <wp:wrapNone/>
+                <wp:docPr id="6" name="Text Box 6"/>
+                <wp:cNvGraphicFramePr/>
+                <a:graphic xmlns:a="http://schemas.openxmlformats.org/drawingml/2006/main">
+                  <a:graphicData uri="http://schemas.microsoft.com/office/word/2010/wordprocessingShape">
+                    <wps:wsp>
+                      <wps:cNvSpPr txBox="1"/>
+                      <wps:spPr>
+                        <a:xfrm>
+                          <a:off x="0" y="0"/>
+                          <a:ext cx="2019300" cy="685800"/>
+                        </a:xfrm>
+                        <a:prstGeom prst="rect">
+                          <a:avLst/>
+                        </a:prstGeom>
+                        <a:noFill/>
+                        <a:ln w="6350">
+                          <a:noFill/>
+                        </a:ln>
+                      </wps:spPr>
+                      <wps:txbx>
+                        <w:txbxContent>
+                          <w:p>
+                            <w:pPr>
+                              <w:jc w:val="center"/>
+                              <w:rPr>
+                                <w:sz w:val="48"/>
+                                <w:lang w:val="en-GB"/>
+                              </w:rPr>
+                            </w:pPr>
+                            <w:r>
+                              <w:rPr>
+                                <w:sz w:val="48"/>
+                                <w:lang w:val="en-GB"/>
+                              </w:rPr>
+                              <w:t>User</w:t>
+                            </w:r>
+                          </w:p>
+                        </w:txbxContent>
+                      </wps:txbx>
+                      <wps:bodyPr rot="0" spcFirstLastPara="0" vertOverflow="overflow" horzOverflow="overflow" vert="horz" wrap="square" lIns="91440" tIns="45720" rIns="91440" bIns="45720" numCol="1" spcCol="0" rtlCol="0" fromWordArt="0" anchor="t" anchorCtr="0" forceAA="0" compatLnSpc="1">
+                        <a:prstTxWarp prst="textNoShape">
+                          <a:avLst/>
+                        </a:prstTxWarp>
+                        <a:noAutofit/>
+                      </wps:bodyPr>
+                    </wps:wsp>
+                  </a:graphicData>
+                </a:graphic>
+              </wp:anchor>
+            </w:drawing>
+          </mc:Choice>
+          <mc:Fallback>
+            <w:pict>
+              <v:shapetype w14:anchorId="333FB1AC" id="_x0000_t202" coordsize="21600,21600" o:spt="202" path="m,l,21600r21600,l21600,xe">
+                <v:stroke joinstyle="miter"/>
+                <v:path gradientshapeok="t" o:connecttype="rect"/>
+              </v:shapetype>
+              <v:shape id="Text Box 6" o:spid="_x0000_s1029" type="#_x0000_t202" style="position:absolute;margin-left:145.6pt;margin-top:704.15pt;width:159pt;height:54pt;z-index:251663360;visibility:visible;mso-wrap-style:square;mso-wrap-distance-left:9pt;mso-wrap-distance-top:0;mso-wrap-distance-right:9pt;mso-wrap-distance-bottom:0;mso-position-horizontal:absolute;mso-position-horizontal-relative:text;mso-position-vertical:absolute;mso-position-vertical-relative:text;v-text-anchor:top" o:gfxdata="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" filled="f" stroked="f" strokeweight=".5pt">
+                <v:textbox>
+                  <w:txbxContent>
+                    <w:p>
+                      <w:pPr>
+                        <w:jc w:val="center"/>
+                        <w:rPr>
+                          <w:sz w:val="48"/>
+                          <w:lang w:val="en-GB"/>
+                        </w:rPr>
+                      </w:pPr>
+                      <w:r>
+                        <w:rPr>
+                          <w:sz w:val="48"/>
+                          <w:lang w:val="en-GB"/>
+                        </w:rPr>
+                        <w:t>User</w:t>
+                      </w:r>
+                    </w:p>
+                  </w:txbxContent>
+                </v:textbox>
+              </v:shape>
+            </w:pict>
+          </mc:Fallback>
+        </mc:AlternateContent>
+      </w:r>
+      <w:r>
+        <w:rPr>
+          <w:noProof/>
+        </w:rPr>
+        <mc:AlternateContent>
+          <mc:Choice Requires="wps">
+            <w:drawing>
+              <wp:anchor distT="0" distB="0" distL="114300" distR="114300" simplePos="0" relativeHeight="251669504" behindDoc="0" locked="0" layoutInCell="1" allowOverlap="1" wp14:anchorId="7D428B49" wp14:editId="42C8A1C8">
+                <wp:simplePos x="0" y="0"/>
+                <wp:positionH relativeFrom="column">
+                  <wp:posOffset>2431415</wp:posOffset>
+                </wp:positionH>
+                <wp:positionV relativeFrom="paragraph">
+                  <wp:posOffset>3481705</wp:posOffset>
+                </wp:positionV>
+                <wp:extent cx="685800" cy="889000"/>
+                <wp:effectExtent l="19050" t="0" r="38100" b="44450"/>
+                <wp:wrapNone/>
+                <wp:docPr id="13" name="Arrow: Down 13"/>
+                <wp:cNvGraphicFramePr/>
+                <a:graphic xmlns:a="http://schemas.openxmlformats.org/drawingml/2006/main">
+                  <a:graphicData uri="http://schemas.microsoft.com/office/word/2010/wordprocessingShape">
+                    <wps:wsp>
+                      <wps:cNvSpPr/>
+                      <wps:spPr>
+                        <a:xfrm>
+                          <a:off x="0" y="0"/>
+                          <a:ext cx="685800" cy="889000"/>
+                        </a:xfrm>
+                        <a:prstGeom prst="downArrow">
+                          <a:avLst/>
+                        </a:prstGeom>
+                      </wps:spPr>
+                      <wps:style>
+                        <a:lnRef idx="2">
+                          <a:schemeClr val="accent1">
+                            <a:shade val="50000"/>
+                          </a:schemeClr>
+                        </a:lnRef>
+                        <a:fillRef idx="1">
+                          <a:schemeClr val="accent1"/>
+                        </a:fillRef>
+                        <a:effectRef idx="0">
+                          <a:schemeClr val="accent1"/>
+                        </a:effectRef>
+                        <a:fontRef idx="minor">
+                          <a:schemeClr val="lt1"/>
+                        </a:fontRef>
+                      </wps:style>
+                      <wps:bodyPr rot="0" spcFirstLastPara="0" vertOverflow="overflow" horzOverflow="overflow" vert="horz" wrap="square" lIns="91440" tIns="45720" rIns="91440" bIns="45720" numCol="1" spcCol="0" rtlCol="0" fromWordArt="0" anchor="ctr" anchorCtr="0" forceAA="0" compatLnSpc="1">
+                        <a:prstTxWarp prst="textNoShape">
+                          <a:avLst/>
+                        </a:prstTxWarp>
+                        <a:noAutofit/>
+                      </wps:bodyPr>
+                    </wps:wsp>
+                  </a:graphicData>
+                </a:graphic>
+              </wp:anchor>
+            </w:drawing>
+          </mc:Choice>
+          <mc:Fallback>
+            <w:pict>
+              <v:shapetype w14:anchorId="40495724" id="_x0000_t67" coordsize="21600,21600" o:spt="67" adj="16200,5400" path="m0@0l@1@0@1,0@2,0@2@0,21600@0,10800,21600xe">
+                <v:stroke joinstyle="miter"/>
+                <v:formulas>
+                  <v:f eqn="val #0"/>
+                  <v:f eqn="val #1"/>
+                  <v:f eqn="sum height 0 #1"/>
+                  <v:f eqn="sum 10800 0 #1"/>
+                  <v:f eqn="sum width 0 #0"/>
+                  <v:f eqn="prod @4 @3 10800"/>
+                  <v:f eqn="sum width 0 @5"/>
+                </v:formulas>
+                <v:path o:connecttype="custom" o:connectlocs="10800,0;0,@0;10800,21600;21600,@0" o:connectangles="270,180,90,0" textboxrect="@1,0,@2,@6"/>
+                <v:handles>
+                  <v:h position="#1,#0" xrange="0,10800" yrange="0,21600"/>
+                </v:handles>
+              </v:shapetype>
+              <v:shape id="Arrow: Down 13" o:spid="_x0000_s1026" type="#_x0000_t67" style="position:absolute;margin-left:191.45pt;margin-top:274.15pt;width:54pt;height:70pt;z-index:251669504;visibility:visible;mso-wrap-style:square;mso-wrap-distance-left:9pt;mso-wrap-distance-top:0;mso-wrap-distance-right:9pt;mso-wrap-distance-bottom:0;mso-position-horizontal:absolute;mso-position-horizontal-relative:text;mso-position-vertical:absolute;mso-position-vertical-relative:text;v-text-anchor:middle" o:gfxdata="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" adj="13269" fillcolor="#4472c4 [3204]" strokecolor="#1f3763 [1604]" strokeweight="1pt"/>
+            </w:pict>
+          </mc:Fallback>
+        </mc:AlternateContent>
+      </w:r>
+      <w:r>
+        <w:rPr>
+          <w:noProof/>
+        </w:rPr>
+        <mc:AlternateContent>
+          <mc:Choice Requires="wps">
+            <w:drawing>
+              <wp:anchor distT="0" distB="0" distL="114300" distR="114300" simplePos="0" relativeHeight="251665408" behindDoc="0" locked="0" layoutInCell="1" allowOverlap="1" wp14:anchorId="314A2782" wp14:editId="04DA694B">
+                <wp:simplePos x="0" y="0"/>
+                <wp:positionH relativeFrom="column">
+                  <wp:posOffset>2008505</wp:posOffset>
+                </wp:positionH>
+                <wp:positionV relativeFrom="paragraph">
+                  <wp:posOffset>4485005</wp:posOffset>
+                </wp:positionV>
+                <wp:extent cx="1593850" cy="1206500"/>
+                <wp:effectExtent l="19050" t="0" r="44450" b="31750"/>
+                <wp:wrapNone/>
+                <wp:docPr id="8" name="Flowchart: Merge 8"/>
+                <wp:cNvGraphicFramePr/>
+                <a:graphic xmlns:a="http://schemas.openxmlformats.org/drawingml/2006/main">
+                  <a:graphicData uri="http://schemas.microsoft.com/office/word/2010/wordprocessingShape">
+                    <wps:wsp>
+                      <wps:cNvSpPr/>
+                      <wps:spPr>
+                        <a:xfrm>
+                          <a:off x="0" y="0"/>
+                          <a:ext cx="1593850" cy="1206500"/>
+                        </a:xfrm>
+                        <a:prstGeom prst="flowChartMerge">
+                          <a:avLst/>
+                        </a:prstGeom>
+                        <a:solidFill>
+                          <a:schemeClr val="accent4">
+                            <a:lumMod val="60000"/>
+                            <a:lumOff val="40000"/>
+                          </a:schemeClr>
+                        </a:solidFill>
+                        <a:ln>
+                          <a:solidFill>
+                            <a:schemeClr val="accent4">
+                              <a:lumMod val="75000"/>
+                            </a:schemeClr>
+                          </a:solidFill>
+                        </a:ln>
+                      </wps:spPr>
+                      <wps:style>
+                        <a:lnRef idx="2">
+                          <a:schemeClr val="accent1">
+                            <a:shade val="50000"/>
+                          </a:schemeClr>
+                        </a:lnRef>
+                        <a:fillRef idx="1">
+                          <a:schemeClr val="accent1"/>
+                        </a:fillRef>
+                        <a:effectRef idx="0">
+                          <a:schemeClr val="accent1"/>
+                        </a:effectRef>
+                        <a:fontRef idx="minor">
+                          <a:schemeClr val="lt1"/>
+                        </a:fontRef>
+                      </wps:style>
+                      <wps:txbx>
+                        <w:txbxContent>
+                          <w:p>
+                            <w:pPr>
+                              <w:jc w:val="center"/>
+                              <w:rPr>
+                                <w:sz w:val="32"/>
+                                <w:lang w:val="en-GB"/>
+                              </w:rPr>
+                            </w:pPr>
+                            <w:r>
+                              <w:rPr>
+                                <w:sz w:val="32"/>
+                                <w:lang w:val="en-GB"/>
+                              </w:rPr>
+                              <w:t>Data funnel</w:t>
+                            </w:r>
+                          </w:p>
+                        </w:txbxContent>
+                      </wps:txbx>
+                      <wps:bodyPr rot="0" spcFirstLastPara="0" vertOverflow="overflow" horzOverflow="overflow" vert="horz" wrap="square" lIns="91440" tIns="45720" rIns="91440" bIns="45720" numCol="1" spcCol="0" rtlCol="0" fromWordArt="0" anchor="ctr" anchorCtr="0" forceAA="0" compatLnSpc="1">
+                        <a:prstTxWarp prst="textNoShape">
+                          <a:avLst/>
+                        </a:prstTxWarp>
+                        <a:noAutofit/>
+                      </wps:bodyPr>
+                    </wps:wsp>
+                  </a:graphicData>
+                </a:graphic>
+                <wp14:sizeRelH relativeFrom="margin">
+                  <wp14:pctWidth>0</wp14:pctWidth>
+                </wp14:sizeRelH>
+              </wp:anchor>
+            </w:drawing>
+          </mc:Choice>
+          <mc:Fallback>
+            <w:pict>
+              <v:shapetype w14:anchorId="314A2782" id="_x0000_t128" coordsize="21600,21600" o:spt="128" path="m,l21600,,10800,21600xe">
+                <v:stroke joinstyle="miter"/>
+                <v:path gradientshapeok="t" o:connecttype="custom" o:connectlocs="10800,0;5400,10800;10800,21600;16200,10800" textboxrect="5400,0,16200,10800"/>
+              </v:shapetype>
+              <v:shape id="Flowchart: Merge 8" o:spid="_x0000_s1030" type="#_x0000_t128" style="position:absolute;margin-left:158.15pt;margin-top:353.15pt;width:125.5pt;height:95pt;z-index:251665408;visibility:visible;mso-wrap-style:square;mso-width-percent:0;mso-wrap-distance-left:9pt;mso-wrap-distance-top:0;mso-wrap-distance-right:9pt;mso-wrap-distance-bottom:0;mso-position-horizontal:absolute;mso-position-horizontal-relative:text;mso-position-vertical:absolute;mso-position-vertical-relative:text;mso-width-percent:0;mso-width-relative:margin;v-text-anchor:middle" o:gfxdata="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" fillcolor="#ffd966 [1943]" strokecolor="#bf8f00 [2407]" strokeweight="1pt">
+                <v:textbox>
+                  <w:txbxContent>
+                    <w:p>
+                      <w:pPr>
+                        <w:jc w:val="center"/>
+                        <w:rPr>
+                          <w:sz w:val="32"/>
+                          <w:lang w:val="en-GB"/>
+                        </w:rPr>
+                      </w:pPr>
+                      <w:r>
+                        <w:rPr>
+                          <w:sz w:val="32"/>
+                          <w:lang w:val="en-GB"/>
+                        </w:rPr>
+                        <w:t>Data funnel</w:t>
+                      </w:r>
+                    </w:p>
+                  </w:txbxContent>
+                </v:textbox>
+              </v:shape>
+            </w:pict>
+          </mc:Fallback>
+        </mc:AlternateContent>
+      </w:r>
+      <w:r>
+        <w:rPr>
+          <w:noProof/>
+        </w:rPr>
+        <mc:AlternateContent>
+          <mc:Choice Requires="wps">
+            <w:drawing>
+              <wp:anchor distT="0" distB="0" distL="114300" distR="114300" simplePos="0" relativeHeight="251668480" behindDoc="0" locked="0" layoutInCell="1" allowOverlap="1" wp14:anchorId="4A06052A" wp14:editId="6400E875">
+                <wp:simplePos x="0" y="0"/>
+                <wp:positionH relativeFrom="column">
+                  <wp:posOffset>1675130</wp:posOffset>
+                </wp:positionH>
+                <wp:positionV relativeFrom="paragraph">
+                  <wp:posOffset>2251075</wp:posOffset>
+                </wp:positionV>
+                <wp:extent cx="861695" cy="381000"/>
+                <wp:effectExtent l="0" t="171450" r="0" b="171450"/>
+                <wp:wrapNone/>
+                <wp:docPr id="12" name="Arrow: Left-Right 12"/>
+                <wp:cNvGraphicFramePr/>
+                <a:graphic xmlns:a="http://schemas.openxmlformats.org/drawingml/2006/main">
+                  <a:graphicData uri="http://schemas.microsoft.com/office/word/2010/wordprocessingShape">
+                    <wps:wsp>
+                      <wps:cNvSpPr/>
+                      <wps:spPr>
+                        <a:xfrm rot="2295278">
+                          <a:off x="0" y="0"/>
+                          <a:ext cx="861695" cy="381000"/>
+                        </a:xfrm>
+                        <a:prstGeom prst="leftRightArrow">
+                          <a:avLst>
+                            <a:gd name="adj1" fmla="val 23333"/>
+                            <a:gd name="adj2" fmla="val 36667"/>
+                          </a:avLst>
+                        </a:prstGeom>
+                      </wps:spPr>
+                      <wps:style>
+                        <a:lnRef idx="2">
+                          <a:schemeClr val="accent1">
+                            <a:shade val="50000"/>
+                          </a:schemeClr>
+                        </a:lnRef>
+                        <a:fillRef idx="1">
+                          <a:schemeClr val="accent1"/>
+                        </a:fillRef>
+                        <a:effectRef idx="0">
+                          <a:schemeClr val="accent1"/>
+                        </a:effectRef>
+                        <a:fontRef idx="minor">
+                          <a:schemeClr val="lt1"/>
+                        </a:fontRef>
+                      </wps:style>
+                      <wps:txbx>
+                        <w:txbxContent>
+                          <w:p>
+                            <w:pPr>
+                              <w:jc w:val="center"/>
+                            </w:pPr>
+                          </w:p>
+                        </w:txbxContent>
+                      </wps:txbx>
+                      <wps:bodyPr rot="0" spcFirstLastPara="0" vertOverflow="overflow" horzOverflow="overflow" vert="horz" wrap="square" lIns="91440" tIns="45720" rIns="91440" bIns="45720" numCol="1" spcCol="0" rtlCol="0" fromWordArt="0" anchor="ctr" anchorCtr="0" forceAA="0" compatLnSpc="1">
+                        <a:prstTxWarp prst="textNoShape">
+                          <a:avLst/>
+                        </a:prstTxWarp>
+                        <a:noAutofit/>
+                      </wps:bodyPr>
+                    </wps:wsp>
+                  </a:graphicData>
+                </a:graphic>
+                <wp14:sizeRelH relativeFrom="margin">
+                  <wp14:pctWidth>0</wp14:pctWidth>
+                </wp14:sizeRelH>
+              </wp:anchor>
+            </w:drawing>
+          </mc:Choice>
+          <mc:Fallback>
+            <w:pict>
+              <v:shapetype w14:anchorId="4A06052A" id="_x0000_t69" coordsize="21600,21600" o:spt="69" adj="4320,5400" path="m,10800l@0,21600@0@3@2@3@2,21600,21600,10800@2,0@2@1@0@1@0,xe">
+                <v:stroke joinstyle="miter"/>
+                <v:formulas>
+                  <v:f eqn="val #0"/>
+                  <v:f eqn="val #1"/>
+                  <v:f eqn="sum 21600 0 #0"/>
+                  <v:f eqn="sum 21600 0 #1"/>
+                  <v:f eqn="prod #0 #1 10800"/>
+                  <v:f eqn="sum #0 0 @4"/>
+                  <v:f eqn="sum 21600 0 @5"/>
+                </v:formulas>
+                <v:path o:connecttype="custom" o:connectlocs="@2,0;10800,@1;@0,0;0,10800;@0,21600;10800,@3;@2,21600;21600,10800" o:connectangles="270,270,270,180,90,90,90,0" textboxrect="@5,@1,@6,@3"/>
+                <v:handles>
+                  <v:h position="#0,#1" xrange="0,10800" yrange="0,10800"/>
+                </v:handles>
+              </v:shapetype>
+              <v:shape id="Arrow: Left-Right 12" o:spid="_x0000_s1031" type="#_x0000_t69" style="position:absolute;margin-left:131.9pt;margin-top:177.25pt;width:67.85pt;height:30pt;rotation:2507056fd;z-index:251668480;visibility:visible;mso-wrap-style:square;mso-width-percent:0;mso-wrap-distance-left:9pt;mso-wrap-distance-top:0;mso-wrap-distance-right:9pt;mso-wrap-distance-bottom:0;mso-position-horizontal:absolute;mso-position-horizontal-relative:text;mso-position-vertical:absolute;mso-position-vertical-relative:text;mso-width-percent:0;mso-width-relative:margin;v-text-anchor:middle" o:gfxdata="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" adj="3502,8280" fillcolor="#4472c4 [3204]" strokecolor="#1f3763 [1604]" strokeweight="1pt">
+                <v:textbox>
+                  <w:txbxContent>
+                    <w:p>
+                      <w:pPr>
+                        <w:jc w:val="center"/>
+                      </w:pPr>
+                    </w:p>
+                  </w:txbxContent>
+                </v:textbox>
+              </v:shape>
+            </w:pict>
+          </mc:Fallback>
+        </mc:AlternateContent>
+      </w:r>
+      <w:r>
+        <w:rPr>
+          <w:noProof/>
+        </w:rPr>
+        <mc:AlternateContent>
+          <mc:Choice Requires="wps">
+            <w:drawing>
+              <wp:anchor distT="0" distB="0" distL="114300" distR="114300" simplePos="0" relativeHeight="251660288" behindDoc="0" locked="0" layoutInCell="1" allowOverlap="1" wp14:anchorId="11E2C64B" wp14:editId="43DDF367">
+                <wp:simplePos x="0" y="0"/>
+                <wp:positionH relativeFrom="column">
+                  <wp:posOffset>2084705</wp:posOffset>
+                </wp:positionH>
+                <wp:positionV relativeFrom="paragraph">
+                  <wp:posOffset>2818130</wp:posOffset>
+                </wp:positionV>
+                <wp:extent cx="1409700" cy="571500"/>
+                <wp:effectExtent l="0" t="0" r="19050" b="19050"/>
+                <wp:wrapNone/>
+                <wp:docPr id="2" name="Cylinder 2"/>
+                <wp:cNvGraphicFramePr/>
+                <a:graphic xmlns:a="http://schemas.openxmlformats.org/drawingml/2006/main">
+                  <a:graphicData uri="http://schemas.microsoft.com/office/word/2010/wordprocessingShape">
+                    <wps:wsp>
+                      <wps:cNvSpPr/>
+                      <wps:spPr>
+                        <a:xfrm>
+                          <a:off x="0" y="0"/>
+                          <a:ext cx="1409700" cy="571500"/>
+                        </a:xfrm>
+                        <a:prstGeom prst="can">
+                          <a:avLst>
+                            <a:gd name="adj" fmla="val 25095"/>
+                          </a:avLst>
+                        </a:prstGeom>
+                        <a:solidFill>
+                          <a:schemeClr val="bg2">
+                            <a:lumMod val="50000"/>
+                          </a:schemeClr>
+                        </a:solidFill>
+                        <a:ln>
+                          <a:solidFill>
+                            <a:schemeClr val="tx1"/>
+                          </a:solidFill>
+                        </a:ln>
+                      </wps:spPr>
+                      <wps:style>
+                        <a:lnRef idx="2">
+                          <a:schemeClr val="accent1">
+                            <a:shade val="50000"/>
+                          </a:schemeClr>
+                        </a:lnRef>
+                        <a:fillRef idx="1">
+                          <a:schemeClr val="accent1"/>
+                        </a:fillRef>
+                        <a:effectRef idx="0">
+                          <a:schemeClr val="accent1"/>
+                        </a:effectRef>
+                        <a:fontRef idx="minor">
+                          <a:schemeClr val="lt1"/>
+                        </a:fontRef>
+                      </wps:style>
+                      <wps:txbx>
+                        <w:txbxContent>
+                          <w:p>
+                            <w:pPr>
+                              <w:jc w:val="center"/>
+                              <w:rPr>
+                                <w:sz w:val="40"/>
+                                <w:lang w:val="en-GB"/>
+                              </w:rPr>
+                            </w:pPr>
+                            <w:r>
+                              <w:rPr>
+                                <w:sz w:val="40"/>
+                                <w:lang w:val="en-GB"/>
+                              </w:rPr>
+                              <w:t>Datenbank</w:t>
+                            </w:r>
+                          </w:p>
+                        </w:txbxContent>
+                      </wps:txbx>
+                      <wps:bodyPr rot="0" spcFirstLastPara="0" vertOverflow="overflow" horzOverflow="overflow" vert="horz" wrap="square" lIns="91440" tIns="45720" rIns="91440" bIns="45720" numCol="1" spcCol="0" rtlCol="0" fromWordArt="0" anchor="ctr" anchorCtr="0" forceAA="0" compatLnSpc="1">
+                        <a:prstTxWarp prst="textNoShape">
+                          <a:avLst/>
+                        </a:prstTxWarp>
+                        <a:noAutofit/>
+                      </wps:bodyPr>
+                    </wps:wsp>
+                  </a:graphicData>
+                </a:graphic>
+                <wp14:sizeRelH relativeFrom="margin">
+                  <wp14:pctWidth>0</wp14:pctWidth>
+                </wp14:sizeRelH>
+                <wp14:sizeRelV relativeFrom="margin">
+                  <wp14:pctHeight>0</wp14:pctHeight>
+                </wp14:sizeRelV>
+              </wp:anchor>
+            </w:drawing>
+          </mc:Choice>
+          <mc:Fallback>
+            <w:pict>
+              <v:shapetype w14:anchorId="11E2C64B" id="_x0000_t22" coordsize="21600,21600" o:spt="22" adj="5400" path="m10800,qx0@1l0@2qy10800,21600,21600@2l21600@1qy10800,xem0@1qy10800@0,21600@1nfe">
+                <v:formulas>
+                  <v:f eqn="val #0"/>
+                  <v:f eqn="prod #0 1 2"/>
+                  <v:f eqn="sum height 0 @1"/>
+                </v:formulas>
+                <v:path o:extrusionok="f" gradientshapeok="t" o:connecttype="custom" o:connectlocs="10800,@0;10800,0;0,10800;10800,21600;21600,10800" o:connectangles="270,270,180,90,0" textboxrect="0,@0,21600,@2"/>
+                <v:handles>
+                  <v:h position="center,#0" yrange="0,10800"/>
+                </v:handles>
+                <o:complex v:ext="view"/>
+              </v:shapetype>
+              <v:shape id="Cylinder 2" o:spid="_x0000_s1032" type="#_x0000_t22" style="position:absolute;margin-left:164.15pt;margin-top:221.9pt;width:111pt;height:45pt;z-index:251660288;visibility:visible;mso-wrap-style:square;mso-width-percent:0;mso-height-percent:0;mso-wrap-distance-left:9pt;mso-wrap-distance-top:0;mso-wrap-distance-right:9pt;mso-wrap-distance-bottom:0;mso-position-horizontal:absolute;mso-position-horizontal-relative:text;mso-position-vertical:absolute;mso-position-vertical-relative:text;mso-width-percent:0;mso-height-percent:0;mso-width-relative:margin;mso-height-relative:margin;v-text-anchor:middle" o:gfxdata="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" adj="5421" fillcolor="#747070 [1614]" strokecolor="black [3213]" strokeweight="1pt">
+                <v:stroke joinstyle="miter"/>
+                <v:textbox>
+                  <w:txbxContent>
+                    <w:p>
+                      <w:pPr>
+                        <w:jc w:val="center"/>
+                        <w:rPr>
+                          <w:sz w:val="40"/>
+                          <w:lang w:val="en-GB"/>
+                        </w:rPr>
+                      </w:pPr>
+                      <w:r>
+                        <w:rPr>
+                          <w:sz w:val="40"/>
+                          <w:lang w:val="en-GB"/>
+                        </w:rPr>
+                        <w:t>Datenbank</w:t>
+                      </w:r>
+                    </w:p>
+                  </w:txbxContent>
+                </v:textbox>
+              </v:shape>
+            </w:pict>
+          </mc:Fallback>
+        </mc:AlternateContent>
+      </w:r>
+      <w:r>
+        <w:rPr>
+          <w:noProof/>
+        </w:rPr>
+        <mc:AlternateContent>
+          <mc:Choice Requires="wps">
+            <w:drawing>
+              <wp:anchor distT="0" distB="0" distL="114300" distR="114300" simplePos="0" relativeHeight="251659264" behindDoc="0" locked="0" layoutInCell="1" allowOverlap="1" wp14:anchorId="34CF8D30" wp14:editId="19682AF4">
+                <wp:simplePos x="0" y="0"/>
+                <wp:positionH relativeFrom="column">
+                  <wp:posOffset>1671955</wp:posOffset>
+                </wp:positionH>
+                <wp:positionV relativeFrom="paragraph">
+                  <wp:posOffset>27305</wp:posOffset>
+                </wp:positionV>
+                <wp:extent cx="2019300" cy="685800"/>
+                <wp:effectExtent l="0" t="0" r="0" b="0"/>
+                <wp:wrapNone/>
+                <wp:docPr id="1" name="Text Box 1"/>
+                <wp:cNvGraphicFramePr/>
+                <a:graphic xmlns:a="http://schemas.openxmlformats.org/drawingml/2006/main">
+                  <a:graphicData uri="http://schemas.microsoft.com/office/word/2010/wordprocessingShape">
+                    <wps:wsp>
+                      <wps:cNvSpPr txBox="1"/>
+                      <wps:spPr>
+                        <a:xfrm>
+                          <a:off x="0" y="0"/>
+                          <a:ext cx="2019300" cy="685800"/>
+                        </a:xfrm>
+                        <a:prstGeom prst="rect">
+                          <a:avLst/>
+                        </a:prstGeom>
+                        <a:noFill/>
+                        <a:ln w="6350">
+                          <a:noFill/>
+                        </a:ln>
+                      </wps:spPr>
+                      <wps:txbx>
+                        <w:txbxContent>
+                          <w:p>
+                            <w:pPr>
+                              <w:jc w:val="center"/>
+                              <w:rPr>
+                                <w:sz w:val="48"/>
+                                <w:lang w:val="en-GB"/>
+                              </w:rPr>
+                            </w:pPr>
+                            <w:r>
+                              <w:rPr>
+                                <w:sz w:val="48"/>
+                                <w:lang w:val="en-GB"/>
+                              </w:rPr>
+                              <w:t>Internet</w:t>
+                            </w:r>
+                          </w:p>
+                        </w:txbxContent>
+                      </wps:txbx>
+                      <wps:bodyPr rot="0" spcFirstLastPara="0" vertOverflow="overflow" horzOverflow="overflow" vert="horz" wrap="square" lIns="91440" tIns="45720" rIns="91440" bIns="45720" numCol="1" spcCol="0" rtlCol="0" fromWordArt="0" anchor="t" anchorCtr="0" forceAA="0" compatLnSpc="1">
+                        <a:prstTxWarp prst="textNoShape">
+                          <a:avLst/>
+                        </a:prstTxWarp>
+                        <a:noAutofit/>
+                      </wps:bodyPr>
+                    </wps:wsp>
+                  </a:graphicData>
+                </a:graphic>
+              </wp:anchor>
+            </w:drawing>
+          </mc:Choice>
+          <mc:Fallback>
+            <w:pict>
+              <v:shape w14:anchorId="34CF8D30" id="Text Box 1" o:spid="_x0000_s1033" type="#_x0000_t202" style="position:absolute;margin-left:131.65pt;margin-top:2.15pt;width:159pt;height:54pt;z-index:251659264;visibility:visible;mso-wrap-style:square;mso-wrap-distance-left:9pt;mso-wrap-distance-top:0;mso-wrap-distance-right:9pt;mso-wrap-distance-bottom:0;mso-position-horizontal:absolute;mso-position-horizontal-relative:text;mso-position-vertical:absolute;mso-position-vertical-relative:text;v-text-anchor:top" o:gfxdata="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" filled="f" stroked="f" strokeweight=".5pt">
+                <v:textbox>
+                  <w:txbxContent>
+                    <w:p>
+                      <w:pPr>
+                        <w:jc w:val="center"/>
+                        <w:rPr>
+                          <w:sz w:val="48"/>
+                          <w:lang w:val="en-GB"/>
+                        </w:rPr>
+                      </w:pPr>
+                      <w:r>
+                        <w:rPr>
+                          <w:sz w:val="48"/>
+                          <w:lang w:val="en-GB"/>
+                        </w:rPr>
+                        <w:t>Internet</w:t>
+                      </w:r>
+                    </w:p>
+                  </w:txbxContent>
+                </v:textbox>
+              </v:shape>
+            </w:pict>
+          </mc:Fallback>
+        </mc:AlternateContent>
+      </w:r>
+      <w:r>
+        <w:rPr>
+          <w:noProof/>
+        </w:rPr>
+        <mc:AlternateContent>
+          <mc:Choice Requires="wps">
+            <w:drawing>
+              <wp:anchor distT="0" distB="0" distL="114300" distR="114300" simplePos="0" relativeHeight="251666432" behindDoc="0" locked="0" layoutInCell="1" allowOverlap="1" wp14:anchorId="4C44952D" wp14:editId="7E1BC493">
+                <wp:simplePos x="0" y="0"/>
+                <wp:positionH relativeFrom="column">
+                  <wp:posOffset>2788920</wp:posOffset>
+                </wp:positionH>
+                <wp:positionV relativeFrom="paragraph">
+                  <wp:posOffset>853440</wp:posOffset>
+                </wp:positionV>
+                <wp:extent cx="1581150" cy="381000"/>
+                <wp:effectExtent l="0" t="342900" r="0" b="342900"/>
+                <wp:wrapNone/>
+                <wp:docPr id="9" name="Arrow: Left-Right 9"/>
+                <wp:cNvGraphicFramePr/>
+                <a:graphic xmlns:a="http://schemas.openxmlformats.org/drawingml/2006/main">
+                  <a:graphicData uri="http://schemas.microsoft.com/office/word/2010/wordprocessingShape">
+                    <wps:wsp>
+                      <wps:cNvSpPr/>
+                      <wps:spPr>
+                        <a:xfrm rot="1884373">
+                          <a:off x="0" y="0"/>
+                          <a:ext cx="1581150" cy="381000"/>
+                        </a:xfrm>
+                        <a:prstGeom prst="leftRightArrow">
+                          <a:avLst>
+                            <a:gd name="adj1" fmla="val 23333"/>
+                            <a:gd name="adj2" fmla="val 36667"/>
+                          </a:avLst>
+                        </a:prstGeom>
+                      </wps:spPr>
+                      <wps:style>
+                        <a:lnRef idx="2">
+                          <a:schemeClr val="accent1">
+                            <a:shade val="50000"/>
+                          </a:schemeClr>
+                        </a:lnRef>
+                        <a:fillRef idx="1">
+                          <a:schemeClr val="accent1"/>
+                        </a:fillRef>
+                        <a:effectRef idx="0">
+                          <a:schemeClr val="accent1"/>
+                        </a:effectRef>
+                        <a:fontRef idx="minor">
+                          <a:schemeClr val="lt1"/>
+                        </a:fontRef>
+                      </wps:style>
+                      <wps:txbx>
+                        <w:txbxContent>
+                          <w:p>
+                            <w:pPr>
+                              <w:jc w:val="center"/>
+                            </w:pPr>
+                          </w:p>
+                        </w:txbxContent>
+                      </wps:txbx>
+                      <wps:bodyPr rot="0" spcFirstLastPara="0" vertOverflow="overflow" horzOverflow="overflow" vert="horz" wrap="square" lIns="91440" tIns="45720" rIns="91440" bIns="45720" numCol="1" spcCol="0" rtlCol="0" fromWordArt="0" anchor="ctr" anchorCtr="0" forceAA="0" compatLnSpc="1">
+                        <a:prstTxWarp prst="textNoShape">
+                          <a:avLst/>
+                        </a:prstTxWarp>
+                        <a:noAutofit/>
+                      </wps:bodyPr>
+                    </wps:wsp>
+                  </a:graphicData>
+                </a:graphic>
+                <wp14:sizeRelH relativeFrom="margin">
+                  <wp14:pctWidth>0</wp14:pctWidth>
+                </wp14:sizeRelH>
+              </wp:anchor>
+            </w:drawing>
+          </mc:Choice>
+          <mc:Fallback>
+            <w:pict>
+              <v:shape w14:anchorId="4C44952D" id="Arrow: Left-Right 9" o:spid="_x0000_s1034" type="#_x0000_t69" style="position:absolute;margin-left:219.6pt;margin-top:67.2pt;width:124.5pt;height:30pt;rotation:2058238fd;z-index:251666432;visibility:visible;mso-wrap-style:square;mso-width-percent:0;mso-wrap-distance-left:9pt;mso-wrap-distance-top:0;mso-wrap-distance-right:9pt;mso-wrap-distance-bottom:0;mso-position-horizontal:absolute;mso-position-horizontal-relative:text;mso-position-vertical:absolute;mso-position-vertical-relative:text;mso-width-percent:0;mso-width-relative:margin;v-text-anchor:middle" o:gfxdata="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" adj="1908,8280" fillcolor="#4472c4 [3204]" strokecolor="#1f3763 [1604]" strokeweight="1pt">
+                <v:textbox>
+                  <w:txbxContent>
+                    <w:p>
+                      <w:pPr>
+                        <w:jc w:val="center"/>
+                      </w:pPr>
+                    </w:p>
+                  </w:txbxContent>
+                </v:textbox>
+              </v:shape>
+            </w:pict>
+          </mc:Fallback>
+        </mc:AlternateContent>
+      </w:r>
+      <w:r>
+        <w:rPr>
+          <w:noProof/>
+        </w:rPr>
+        <mc:AlternateContent>
+          <mc:Choice Requires="wps">
+            <w:drawing>
+              <wp:anchor distT="0" distB="0" distL="114300" distR="114300" simplePos="0" relativeHeight="251662336" behindDoc="0" locked="0" layoutInCell="1" allowOverlap="1" wp14:anchorId="0A512475" wp14:editId="65F04317">
+                <wp:simplePos x="0" y="0"/>
+                <wp:positionH relativeFrom="column">
+                  <wp:posOffset>3596005</wp:posOffset>
+                </wp:positionH>
+                <wp:positionV relativeFrom="paragraph">
+                  <wp:posOffset>1316355</wp:posOffset>
+                </wp:positionV>
+                <wp:extent cx="2527300" cy="1066800"/>
+                <wp:effectExtent l="19050" t="19050" r="25400" b="38100"/>
+                <wp:wrapNone/>
+                <wp:docPr id="4" name="Diamond 4"/>
+                <wp:cNvGraphicFramePr/>
+                <a:graphic xmlns:a="http://schemas.openxmlformats.org/drawingml/2006/main">
+                  <a:graphicData uri="http://schemas.microsoft.com/office/word/2010/wordprocessingShape">
+                    <wps:wsp>
+                      <wps:cNvSpPr/>
+                      <wps:spPr>
+                        <a:xfrm>
+                          <a:off x="0" y="0"/>
+                          <a:ext cx="2527300" cy="1066800"/>
+                        </a:xfrm>
+                        <a:prstGeom prst="diamond">
+                          <a:avLst/>
+                        </a:prstGeom>
+                        <a:solidFill>
+                          <a:srgbClr val="FF0000"/>
+                        </a:solidFill>
+                        <a:ln>
+                          <a:solidFill>
+                            <a:srgbClr val="C00000"/>
+                          </a:solidFill>
+                        </a:ln>
+                      </wps:spPr>
+                      <wps:style>
+                        <a:lnRef idx="2">
+                          <a:schemeClr val="accent1">
+                            <a:shade val="50000"/>
+                          </a:schemeClr>
+                        </a:lnRef>
+                        <a:fillRef idx="1">
+                          <a:schemeClr val="accent1"/>
+                        </a:fillRef>
+                        <a:effectRef idx="0">
+                          <a:schemeClr val="accent1"/>
+                        </a:effectRef>
+                        <a:fontRef idx="minor">
+                          <a:schemeClr val="lt1"/>
+                        </a:fontRef>
+                      </wps:style>
+                      <wps:txbx>
+                        <w:txbxContent>
+                          <w:p>
+                            <w:pPr>
+                              <w:jc w:val="center"/>
+                              <w:rPr>
+                                <w:sz w:val="96"/>
+                                <w:lang w:val="en-GB"/>
+                              </w:rPr>
+                            </w:pPr>
+                            <w:r>
+                              <w:rPr>
+                                <w:sz w:val="40"/>
+                                <w:lang w:val="en-GB"/>
+                              </w:rPr>
+                              <w:t>Crawler</w:t>
+                            </w:r>
+                          </w:p>
+                        </w:txbxContent>
+                      </wps:txbx>
+                      <wps:bodyPr rot="0" spcFirstLastPara="0" vertOverflow="overflow" horzOverflow="overflow" vert="horz" wrap="square" lIns="91440" tIns="45720" rIns="91440" bIns="45720" numCol="1" spcCol="0" rtlCol="0" fromWordArt="0" anchor="ctr" anchorCtr="0" forceAA="0" compatLnSpc="1">
+                        <a:prstTxWarp prst="textNoShape">
+                          <a:avLst/>
+                        </a:prstTxWarp>
+                        <a:noAutofit/>
+                      </wps:bodyPr>
+                    </wps:wsp>
+                  </a:graphicData>
+                </a:graphic>
+              </wp:anchor>
+            </w:drawing>
+          </mc:Choice>
+          <mc:Fallback>
+            <w:pict>
+              <v:shapetype w14:anchorId="0A512475" id="_x0000_t4" coordsize="21600,21600" o:spt="4" path="m10800,l,10800,10800,21600,21600,10800xe">
+                <v:stroke joinstyle="miter"/>
+                <v:path gradientshapeok="t" o:connecttype="rect" textboxrect="5400,5400,16200,16200"/>
+              </v:shapetype>
+              <v:shape id="Diamond 4" o:spid="_x0000_s1035" type="#_x0000_t4" style="position:absolute;margin-left:283.15pt;margin-top:103.65pt;width:199pt;height:84pt;z-index:251662336;visibility:visible;mso-wrap-style:square;mso-wrap-distance-left:9pt;mso-wrap-distance-top:0;mso-wrap-distance-right:9pt;mso-wrap-distance-bottom:0;mso-position-horizontal:absolute;mso-position-horizontal-relative:text;mso-position-vertical:absolute;mso-position-vertical-relative:text;v-text-anchor:middle" o:gfxdata="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" fillcolor="red" strokecolor="#c00000" strokeweight="1pt">
+                <v:textbox>
+                  <w:txbxContent>
+                    <w:p>
+                      <w:pPr>
+                        <w:jc w:val="center"/>
+                        <w:rPr>
+                          <w:sz w:val="96"/>
+                          <w:lang w:val="en-GB"/>
+                        </w:rPr>
+                      </w:pPr>
+                      <w:r>
+                        <w:rPr>
+                          <w:sz w:val="40"/>
+                          <w:lang w:val="en-GB"/>
+                        </w:rPr>
+                        <w:t>Crawler</w:t>
+                      </w:r>
+                    </w:p>
+                  </w:txbxContent>
+                </v:textbox>
+              </v:shape>
+            </w:pict>
+          </mc:Fallback>
+        </mc:AlternateContent>
+      </w:r>
+      <w:r>
+        <w:rPr>
+          <w:noProof/>
+        </w:rPr>
+        <mc:AlternateContent>
+          <mc:Choice Requires="wps">
+            <w:drawing>
+              <wp:anchor distT="0" distB="0" distL="114300" distR="114300" simplePos="0" relativeHeight="251667456" behindDoc="0" locked="0" layoutInCell="1" allowOverlap="1" wp14:anchorId="4D4AB819" wp14:editId="468582C1">
+                <wp:simplePos x="0" y="0"/>
+                <wp:positionH relativeFrom="column">
+                  <wp:posOffset>2499995</wp:posOffset>
+                </wp:positionH>
+                <wp:positionV relativeFrom="paragraph">
+                  <wp:posOffset>1033145</wp:posOffset>
+                </wp:positionV>
+                <wp:extent cx="400050" cy="1588135"/>
+                <wp:effectExtent l="0" t="22543" r="0" b="34607"/>
+                <wp:wrapNone/>
+                <wp:docPr id="11" name="Arrow: Down 11"/>
+                <wp:cNvGraphicFramePr/>
+                <a:graphic xmlns:a="http://schemas.openxmlformats.org/drawingml/2006/main">
+                  <a:graphicData uri="http://schemas.microsoft.com/office/word/2010/wordprocessingShape">
+                    <wps:wsp>
+                      <wps:cNvSpPr/>
+                      <wps:spPr>
+                        <a:xfrm rot="5400000">
+                          <a:off x="0" y="0"/>
+                          <a:ext cx="400050" cy="1588135"/>
+                        </a:xfrm>
+                        <a:prstGeom prst="downArrow">
+                          <a:avLst>
+                            <a:gd name="adj1" fmla="val 30952"/>
+                            <a:gd name="adj2" fmla="val 50000"/>
+                          </a:avLst>
+                        </a:prstGeom>
+                      </wps:spPr>
+                      <wps:style>
+                        <a:lnRef idx="2">
+                          <a:schemeClr val="accent1">
+                            <a:shade val="50000"/>
+                          </a:schemeClr>
+                        </a:lnRef>
+                        <a:fillRef idx="1">
+                          <a:schemeClr val="accent1"/>
+                        </a:fillRef>
+                        <a:effectRef idx="0">
+                          <a:schemeClr val="accent1"/>
+                        </a:effectRef>
+                        <a:fontRef idx="minor">
+                          <a:schemeClr val="lt1"/>
+                        </a:fontRef>
+                      </wps:style>
+                      <wps:bodyPr rot="0" spcFirstLastPara="0" vertOverflow="overflow" horzOverflow="overflow" vert="horz" wrap="square" lIns="91440" tIns="45720" rIns="91440" bIns="45720" numCol="1" spcCol="0" rtlCol="0" fromWordArt="0" anchor="ctr" anchorCtr="0" forceAA="0" compatLnSpc="1">
+                        <a:prstTxWarp prst="textNoShape">
+                          <a:avLst/>
+                        </a:prstTxWarp>
+                        <a:noAutofit/>
+                      </wps:bodyPr>
+                    </wps:wsp>
+                  </a:graphicData>
+                </a:graphic>
+                <wp14:sizeRelH relativeFrom="margin">
+                  <wp14:pctWidth>0</wp14:pctWidth>
+                </wp14:sizeRelH>
+                <wp14:sizeRelV relativeFrom="margin">
+                  <wp14:pctHeight>0</wp14:pctHeight>
+                </wp14:sizeRelV>
+              </wp:anchor>
+            </w:drawing>
+          </mc:Choice>
+          <mc:Fallback>
+            <w:pict>
+              <v:shape w14:anchorId="01B8D570" id="Arrow: Down 11" o:spid="_x0000_s1026" type="#_x0000_t67" style="position:absolute;margin-left:196.85pt;margin-top:81.35pt;width:31.5pt;height:125.05pt;rotation:90;z-index:251667456;visibility:visible;mso-wrap-style:square;mso-width-percent:0;mso-height-percent:0;mso-wrap-distance-left:9pt;mso-wrap-distance-top:0;mso-wrap-distance-right:9pt;mso-wrap-distance-bottom:0;mso-position-horizontal:absolute;mso-position-horizontal-relative:text;mso-position-vertical:absolute;mso-position-vertical-relative:text;mso-width-percent:0;mso-height-percent:0;mso-width-relative:margin;mso-height-relative:margin;v-text-anchor:middle" o:gfxdata="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" adj="18879,7457" fillcolor="#4472c4 [3204]" strokecolor="#1f3763 [1604]" strokeweight="1pt"/>
+            </w:pict>
+          </mc:Fallback>
+        </mc:AlternateContent>
+      </w:r>
+      <w:r>
+        <w:rPr>
+          <w:noProof/>
+        </w:rPr>
+        <mc:AlternateContent>
+          <mc:Choice Requires="wps">
+            <w:drawing>
+              <wp:anchor distT="0" distB="0" distL="114300" distR="114300" simplePos="0" relativeHeight="251661312" behindDoc="0" locked="0" layoutInCell="1" allowOverlap="1" wp14:anchorId="0AF600A1" wp14:editId="1A82E427">
+                <wp:simplePos x="0" y="0"/>
+                <wp:positionH relativeFrom="column">
+                  <wp:posOffset>-112395</wp:posOffset>
+                </wp:positionH>
+                <wp:positionV relativeFrom="paragraph">
+                  <wp:posOffset>1316990</wp:posOffset>
+                </wp:positionV>
+                <wp:extent cx="1892300" cy="1028700"/>
+                <wp:effectExtent l="0" t="0" r="12700" b="19050"/>
+                <wp:wrapNone/>
+                <wp:docPr id="3" name="Oval 3"/>
+                <wp:cNvGraphicFramePr/>
+                <a:graphic xmlns:a="http://schemas.openxmlformats.org/drawingml/2006/main">
+                  <a:graphicData uri="http://schemas.microsoft.com/office/word/2010/wordprocessingShape">
+                    <wps:wsp>
+                      <wps:cNvSpPr/>
+                      <wps:spPr>
+                        <a:xfrm>
+                          <a:off x="0" y="0"/>
+                          <a:ext cx="1892300" cy="1028700"/>
+                        </a:xfrm>
+                        <a:prstGeom prst="ellipse">
+                          <a:avLst/>
+                        </a:prstGeom>
+                      </wps:spPr>
+                      <wps:style>
+                        <a:lnRef idx="2">
+                          <a:schemeClr val="accent1">
+                            <a:shade val="50000"/>
+                          </a:schemeClr>
+                        </a:lnRef>
+                        <a:fillRef idx="1">
+                          <a:schemeClr val="accent1"/>
+                        </a:fillRef>
+                        <a:effectRef idx="0">
+                          <a:schemeClr val="accent1"/>
+                        </a:effectRef>
+                        <a:fontRef idx="minor">
+                          <a:schemeClr val="lt1"/>
+                        </a:fontRef>
+                      </wps:style>
+                      <wps:txbx>
+                        <w:txbxContent>
+                          <w:p>
+                            <w:pPr>
+                              <w:jc w:val="center"/>
+                              <w:rPr>
+                                <w:sz w:val="40"/>
+                                <w:lang w:val="en-GB"/>
+                              </w:rPr>
+                            </w:pPr>
+                            <w:r>
+                              <w:rPr>
+                                <w:sz w:val="40"/>
+                                <w:lang w:val="en-GB"/>
+                              </w:rPr>
+                              <w:t>Data</w:t>
+                            </w:r>
+                            <w:r>
+                              <w:rPr>
+                                <w:sz w:val="40"/>
+                                <w:lang w:val="en-GB"/>
+                              </w:rPr>
+                              <w:t xml:space="preserve"> r</w:t>
+                            </w:r>
+                            <w:r>
+                              <w:rPr>
+                                <w:sz w:val="40"/>
+                                <w:lang w:val="en-GB"/>
+                              </w:rPr>
+                              <w:t>efinery</w:t>
+                            </w:r>
+                          </w:p>
+                        </w:txbxContent>
+                      </wps:txbx>
+                      <wps:bodyPr rot="0" spcFirstLastPara="0" vertOverflow="overflow" horzOverflow="overflow" vert="horz" wrap="square" lIns="91440" tIns="45720" rIns="91440" bIns="45720" numCol="1" spcCol="0" rtlCol="0" fromWordArt="0" anchor="ctr" anchorCtr="0" forceAA="0" compatLnSpc="1">
+                        <a:prstTxWarp prst="textNoShape">
+                          <a:avLst/>
+                        </a:prstTxWarp>
+                        <a:noAutofit/>
+                      </wps:bodyPr>
+                    </wps:wsp>
+                  </a:graphicData>
+                </a:graphic>
+                <wp14:sizeRelH relativeFrom="margin">
+                  <wp14:pctWidth>0</wp14:pctWidth>
+                </wp14:sizeRelH>
+                <wp14:sizeRelV relativeFrom="margin">
+                  <wp14:pctHeight>0</wp14:pctHeight>
+                </wp14:sizeRelV>
+              </wp:anchor>
+            </w:drawing>
+          </mc:Choice>
+          <mc:Fallback>
+            <w:pict>
+              <v:oval w14:anchorId="0AF600A1" id="Oval 3" o:spid="_x0000_s1036" style="position:absolute;margin-left:-8.85pt;margin-top:103.7pt;width:149pt;height:81pt;z-index:251661312;visibility:visible;mso-wrap-style:square;mso-width-percent:0;mso-height-percent:0;mso-wrap-distance-left:9pt;mso-wrap-distance-top:0;mso-wrap-distance-right:9pt;mso-wrap-distance-bottom:0;mso-position-horizontal:absolute;mso-position-horizontal-relative:text;mso-position-vertical:absolute;mso-position-vertical-relative:text;mso-width-percent:0;mso-height-percent:0;mso-width-relative:margin;mso-height-relative:margin;v-text-anchor:middle" o:gfxdata="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" fillcolor="#4472c4 [3204]" strokecolor="#1f3763 [1604]" strokeweight="1pt">
+                <v:stroke joinstyle="miter"/>
+                <v:textbox>
+                  <w:txbxContent>
+                    <w:p>
+                      <w:pPr>
+                        <w:jc w:val="center"/>
+                        <w:rPr>
+                          <w:sz w:val="40"/>
+                          <w:lang w:val="en-GB"/>
+                        </w:rPr>
+                      </w:pPr>
+                      <w:r>
+                        <w:rPr>
+                          <w:sz w:val="40"/>
+                          <w:lang w:val="en-GB"/>
+                        </w:rPr>
+                        <w:t>Data</w:t>
+                      </w:r>
+                      <w:r>
+                        <w:rPr>
+                          <w:sz w:val="40"/>
+                          <w:lang w:val="en-GB"/>
+                        </w:rPr>
+                        <w:t xml:space="preserve"> r</w:t>
+                      </w:r>
+                      <w:r>
+                        <w:rPr>
+                          <w:sz w:val="40"/>
+                          <w:lang w:val="en-GB"/>
+                        </w:rPr>
+                        <w:t>efinery</w:t>
+                      </w:r>
+                    </w:p>
+                  </w:txbxContent>
+                </v:textbox>
+              </v:oval>
+            </w:pict>
+          </mc:Fallback>
+        </mc:AlternateContent>
+      </w:r>
+      <w:r>
+        <w:rPr>
+          <w:noProof/>
+        </w:rPr>
+        <mc:AlternateContent>
+          <mc:Choice Requires="wps">
+            <w:drawing>
+              <wp:anchor distT="0" distB="0" distL="114300" distR="114300" simplePos="0" relativeHeight="251664384" behindDoc="0" locked="0" layoutInCell="1" allowOverlap="1" wp14:anchorId="2A776078" wp14:editId="40BCAD31">
+                <wp:simplePos x="0" y="0"/>
+                <wp:positionH relativeFrom="column">
+                  <wp:posOffset>2141855</wp:posOffset>
+                </wp:positionH>
+                <wp:positionV relativeFrom="paragraph">
+                  <wp:posOffset>7621905</wp:posOffset>
+                </wp:positionV>
+                <wp:extent cx="1333500" cy="685800"/>
+                <wp:effectExtent l="0" t="0" r="0" b="0"/>
+                <wp:wrapNone/>
+                <wp:docPr id="7" name="Rectangle 7"/>
+                <wp:cNvGraphicFramePr/>
+                <a:graphic xmlns:a="http://schemas.openxmlformats.org/drawingml/2006/main">
+                  <a:graphicData uri="http://schemas.microsoft.com/office/word/2010/wordprocessingShape">
+                    <wps:wsp>
+                      <wps:cNvSpPr/>
+                      <wps:spPr>
+                        <a:xfrm>
+                          <a:off x="0" y="0"/>
+                          <a:ext cx="1333500" cy="685800"/>
+                        </a:xfrm>
+                        <a:prstGeom prst="rect">
+                          <a:avLst/>
+                        </a:prstGeom>
+                        <a:solidFill>
+                          <a:schemeClr val="tx1"/>
+                        </a:solidFill>
+                        <a:ln>
+                          <a:noFill/>
+                        </a:ln>
+                      </wps:spPr>
+                      <wps:style>
+                        <a:lnRef idx="2">
+                          <a:schemeClr val="accent1">
+                            <a:shade val="50000"/>
+                          </a:schemeClr>
+                        </a:lnRef>
+                        <a:fillRef idx="1">
+                          <a:schemeClr val="accent1"/>
+                        </a:fillRef>
+                        <a:effectRef idx="0">
+                          <a:schemeClr val="accent1"/>
+                        </a:effectRef>
+                        <a:fontRef idx="minor">
+                          <a:schemeClr val="lt1"/>
+                        </a:fontRef>
+                      </wps:style>
+                      <wps:txbx>
+                        <w:txbxContent>
+                          <w:p>
+                            <w:pPr>
+                              <w:jc w:val="center"/>
+                              <w:rPr>
+                                <w:sz w:val="40"/>
+                                <w:lang w:val="en-GB"/>
+                              </w:rPr>
+                            </w:pPr>
+                            <w:r>
+                              <w:rPr>
+                                <w:sz w:val="40"/>
+                                <w:lang w:val="en-GB"/>
+                              </w:rPr>
+                              <w:t>Screen</w:t>
+                            </w:r>
+                          </w:p>
+                        </w:txbxContent>
+                      </wps:txbx>
+                      <wps:bodyPr rot="0" spcFirstLastPara="0" vertOverflow="overflow" horzOverflow="overflow" vert="horz" wrap="square" lIns="91440" tIns="45720" rIns="91440" bIns="45720" numCol="1" spcCol="0" rtlCol="0" fromWordArt="0" anchor="ctr" anchorCtr="0" forceAA="0" compatLnSpc="1">
+                        <a:prstTxWarp prst="textNoShape">
+                          <a:avLst/>
+                        </a:prstTxWarp>
+                        <a:noAutofit/>
+                      </wps:bodyPr>
+                    </wps:wsp>
+                  </a:graphicData>
+                </a:graphic>
+                <wp14:sizeRelH relativeFrom="margin">
+                  <wp14:pctWidth>0</wp14:pctWidth>
+                </wp14:sizeRelH>
+                <wp14:sizeRelV relativeFrom="margin">
+                  <wp14:pctHeight>0</wp14:pctHeight>
+                </wp14:sizeRelV>
+              </wp:anchor>
+            </w:drawing>
+          </mc:Choice>
+          <mc:Fallback>
+            <w:pict>
+              <v:rect w14:anchorId="2A776078" id="Rectangle 7" o:spid="_x0000_s1037" style="position:absolute;margin-left:168.65pt;margin-top:600.15pt;width:105pt;height:54pt;z-index:251664384;visibility:visible;mso-wrap-style:square;mso-width-percent:0;mso-height-percent:0;mso-wrap-distance-left:9pt;mso-wrap-distance-top:0;mso-wrap-distance-right:9pt;mso-wrap-distance-bottom:0;mso-position-horizontal:absolute;mso-position-horizontal-relative:text;mso-position-vertical:absolute;mso-position-vertical-relative:text;mso-width-percent:0;mso-height-percent:0;mso-width-relative:margin;mso-height-relative:margin;v-text-anchor:middle" o:gfxdata="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" fillcolor="black [3213]" stroked="f" strokeweight="1pt">
+                <v:textbox>
+                  <w:txbxContent>
+                    <w:p>
+                      <w:pPr>
+                        <w:jc w:val="center"/>
+                        <w:rPr>
+                          <w:sz w:val="40"/>
+                          <w:lang w:val="en-GB"/>
+                        </w:rPr>
+                      </w:pPr>
+                      <w:r>
+                        <w:rPr>
+                          <w:sz w:val="40"/>
+                          <w:lang w:val="en-GB"/>
+                        </w:rPr>
+                        <w:t>Screen</w:t>
+                      </w:r>
+                    </w:p>
+                  </w:txbxContent>
+                </v:textbox>
+              </v:rect>
+            </w:pict>
+          </mc:Fallback>
+        </mc:AlternateContent>
+      </w:r>
+      <w:r>
+        <w:t xml:space="preserve">Visualisierung des </w:t>
+      </w:r>
+      <w:r>
+        <w:br/>
+      </w:r>
+      <w:bookmarkStart w:id="0" w:name="_GoBack"/>
+      <w:bookmarkEnd w:id="0"/>
+      <w:r>
+        <w:t>Programmaufbaus:</w:t>
+      </w:r>
+      <w:r>
+        <w:t xml:space="preserve">  </w:t>
+      </w:r>
+    </w:p>
+    <w:p/>
+    <w:p/>
+    <w:p/>
+    <w:p/>
+    <w:p/>
+    <w:p/>
+    <w:p/>
+    <w:p/>
+    <w:p/>
+    <w:p/>
+    <w:p/>
+    <w:p/>
+    <w:p/>
+    <w:p/>
+    <w:p>
+      <w:r>
+        <w:t xml:space="preserve"> </w:t>
+      </w:r>
+    </w:p>
+    <w:p/>
+    <w:p>
+      <w:r>
+        <w:rPr>
+          <w:noProof/>
+        </w:rPr>
+        <mc:AlternateContent>
+          <mc:Choice Requires="wps">
+            <w:drawing>
+              <wp:anchor distT="0" distB="0" distL="114300" distR="114300" simplePos="0" relativeHeight="251672576" behindDoc="0" locked="0" layoutInCell="1" allowOverlap="1" wp14:anchorId="214D0339" wp14:editId="2281740E">
+                <wp:simplePos x="0" y="0"/>
+                <wp:positionH relativeFrom="column">
+                  <wp:posOffset>3639502</wp:posOffset>
+                </wp:positionH>
+                <wp:positionV relativeFrom="paragraph">
+                  <wp:posOffset>1369060</wp:posOffset>
+                </wp:positionV>
+                <wp:extent cx="1593850" cy="558800"/>
+                <wp:effectExtent l="19050" t="0" r="44450" b="12700"/>
+                <wp:wrapNone/>
+                <wp:docPr id="19" name="Hexagon 19"/>
+                <wp:cNvGraphicFramePr/>
+                <a:graphic xmlns:a="http://schemas.openxmlformats.org/drawingml/2006/main">
+                  <a:graphicData uri="http://schemas.microsoft.com/office/word/2010/wordprocessingShape">
+                    <wps:wsp>
+                      <wps:cNvSpPr/>
+                      <wps:spPr>
+                        <a:xfrm>
+                          <a:off x="0" y="0"/>
+                          <a:ext cx="1593850" cy="558800"/>
+                        </a:xfrm>
+                        <a:prstGeom prst="hexagon">
+                          <a:avLst/>
+                        </a:prstGeom>
+                        <a:solidFill>
+                          <a:schemeClr val="accent6">
+                            <a:lumMod val="75000"/>
+                          </a:schemeClr>
+                        </a:solidFill>
+                        <a:ln>
+                          <a:solidFill>
+                            <a:schemeClr val="accent6">
+                              <a:lumMod val="50000"/>
+                            </a:schemeClr>
+                          </a:solidFill>
+                        </a:ln>
+                      </wps:spPr>
+                      <wps:style>
+                        <a:lnRef idx="2">
+                          <a:schemeClr val="accent1">
+                            <a:shade val="50000"/>
+                          </a:schemeClr>
+                        </a:lnRef>
+                        <a:fillRef idx="1">
+                          <a:schemeClr val="accent1"/>
+                        </a:fillRef>
+                        <a:effectRef idx="0">
+                          <a:schemeClr val="accent1"/>
+                        </a:effectRef>
+                        <a:fontRef idx="minor">
+                          <a:schemeClr val="lt1"/>
+                        </a:fontRef>
+                      </wps:style>
+                      <wps:txbx>
+                        <w:txbxContent>
+                          <w:p>
+                            <w:pPr>
+                              <w:jc w:val="center"/>
+                              <w:rPr>
+                                <w:sz w:val="40"/>
+                                <w:lang w:val="en-GB"/>
+                              </w:rPr>
+                            </w:pPr>
+                            <w:r>
+                              <w:rPr>
+                                <w:sz w:val="40"/>
+                                <w:lang w:val="en-GB"/>
+                              </w:rPr>
+                              <w:t>UI</w:t>
+                            </w:r>
+                          </w:p>
+                        </w:txbxContent>
+                      </wps:txbx>
+                      <wps:bodyPr rot="0" spcFirstLastPara="0" vertOverflow="overflow" horzOverflow="overflow" vert="horz" wrap="square" lIns="91440" tIns="45720" rIns="91440" bIns="45720" numCol="1" spcCol="0" rtlCol="0" fromWordArt="0" anchor="ctr" anchorCtr="0" forceAA="0" compatLnSpc="1">
+                        <a:prstTxWarp prst="textNoShape">
+                          <a:avLst/>
+                        </a:prstTxWarp>
+                        <a:noAutofit/>
+                      </wps:bodyPr>
+                    </wps:wsp>
+                  </a:graphicData>
+                </a:graphic>
+                <wp14:sizeRelH relativeFrom="margin">
+                  <wp14:pctWidth>0</wp14:pctWidth>
+                </wp14:sizeRelH>
+                <wp14:sizeRelV relativeFrom="margin">
+                  <wp14:pctHeight>0</wp14:pctHeight>
+                </wp14:sizeRelV>
+              </wp:anchor>
+            </w:drawing>
+          </mc:Choice>
+          <mc:Fallback>
+            <w:pict>
+              <v:shapetype w14:anchorId="214D0339" id="_x0000_t9" coordsize="21600,21600" o:spt="9" adj="5400" path="m@0,l,10800@0,21600@1,21600,21600,10800@1,xe">
+                <v:stroke joinstyle="miter"/>
+                <v:formulas>
+                  <v:f eqn="val #0"/>
+                  <v:f eqn="sum width 0 #0"/>
+                  <v:f eqn="sum height 0 #0"/>
+                  <v:f eqn="prod @0 2929 10000"/>
+                  <v:f eqn="sum width 0 @3"/>
+                  <v:f eqn="sum height 0 @3"/>
+                </v:formulas>
+                <v:path gradientshapeok="t" o:connecttype="rect" textboxrect="1800,1800,19800,19800;3600,3600,18000,18000;6300,6300,15300,15300"/>
+                <v:handles>
+                  <v:h position="#0,topLeft" xrange="0,10800"/>
+                </v:handles>
+              </v:shapetype>
+              <v:shape id="Hexagon 19" o:spid="_x0000_s1038" type="#_x0000_t9" style="position:absolute;margin-left:286.55pt;margin-top:107.8pt;width:125.5pt;height:44pt;z-index:251672576;visibility:visible;mso-wrap-style:square;mso-width-percent:0;mso-height-percent:0;mso-wrap-distance-left:9pt;mso-wrap-distance-top:0;mso-wrap-distance-right:9pt;mso-wrap-distance-bottom:0;mso-position-horizontal:absolute;mso-position-horizontal-relative:text;mso-position-vertical:absolute;mso-position-vertical-relative:text;mso-width-percent:0;mso-height-percent:0;mso-width-relative:margin;mso-height-relative:margin;v-text-anchor:middle" o:gfxdata="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" adj="1893" fillcolor="#538135 [2409]" strokecolor="#375623 [1609]" strokeweight="1pt">
+                <v:textbox>
+                  <w:txbxContent>
+                    <w:p>
+                      <w:pPr>
+                        <w:jc w:val="center"/>
+                        <w:rPr>
+                          <w:sz w:val="40"/>
+                          <w:lang w:val="en-GB"/>
+                        </w:rPr>
+                      </w:pPr>
+                      <w:r>
+                        <w:rPr>
+                          <w:sz w:val="40"/>
+                          <w:lang w:val="en-GB"/>
+                        </w:rPr>
+                        <w:t>UI</w:t>
+                      </w:r>
+                    </w:p>
+                  </w:txbxContent>
+                </v:textbox>
+              </v:shape>
+            </w:pict>
+          </mc:Fallback>
+        </mc:AlternateContent>
+      </w:r>
+      <w:r>
+        <w:t xml:space="preserve">    </w:t>
+      </w:r>
+    </w:p>
+    <w:p>
+      <w:r>
+        <w:rPr>
+          <w:noProof/>
+        </w:rPr>
+        <mc:AlternateContent>
+          <mc:Choice Requires="wps">
+            <w:drawing>
+              <wp:anchor distT="0" distB="0" distL="114300" distR="114300" simplePos="0" relativeHeight="251670528" behindDoc="0" locked="0" layoutInCell="1" allowOverlap="1" wp14:anchorId="05D83798" wp14:editId="5FA97E69">
+                <wp:simplePos x="0" y="0"/>
+                <wp:positionH relativeFrom="column">
+                  <wp:posOffset>2672715</wp:posOffset>
+                </wp:positionH>
+                <wp:positionV relativeFrom="paragraph">
+                  <wp:posOffset>3232785</wp:posOffset>
+                </wp:positionV>
+                <wp:extent cx="349250" cy="654050"/>
+                <wp:effectExtent l="19050" t="19050" r="31750" b="31750"/>
+                <wp:wrapNone/>
+                <wp:docPr id="16" name="Arrow: Up-Down 16"/>
+                <wp:cNvGraphicFramePr/>
+                <a:graphic xmlns:a="http://schemas.openxmlformats.org/drawingml/2006/main">
+                  <a:graphicData uri="http://schemas.microsoft.com/office/word/2010/wordprocessingShape">
+                    <wps:wsp>
+                      <wps:cNvSpPr/>
+                      <wps:spPr>
+                        <a:xfrm>
+                          <a:off x="0" y="0"/>
+                          <a:ext cx="349250" cy="654050"/>
+                        </a:xfrm>
+                        <a:prstGeom prst="upDownArrow">
+                          <a:avLst>
+                            <a:gd name="adj1" fmla="val 35454"/>
+                            <a:gd name="adj2" fmla="val 42485"/>
+                          </a:avLst>
+                        </a:prstGeom>
+                      </wps:spPr>
+                      <wps:style>
+                        <a:lnRef idx="2">
+                          <a:schemeClr val="accent1">
+                            <a:shade val="50000"/>
+                          </a:schemeClr>
+                        </a:lnRef>
+                        <a:fillRef idx="1">
+                          <a:schemeClr val="accent1"/>
+                        </a:fillRef>
+                        <a:effectRef idx="0">
+                          <a:schemeClr val="accent1"/>
+                        </a:effectRef>
+                        <a:fontRef idx="minor">
+                          <a:schemeClr val="lt1"/>
+                        </a:fontRef>
+                      </wps:style>
+                      <wps:bodyPr rot="0" spcFirstLastPara="0" vertOverflow="overflow" horzOverflow="overflow" vert="horz" wrap="square" lIns="91440" tIns="45720" rIns="91440" bIns="45720" numCol="1" spcCol="0" rtlCol="0" fromWordArt="0" anchor="ctr" anchorCtr="0" forceAA="0" compatLnSpc="1">
+                        <a:prstTxWarp prst="textNoShape">
+                          <a:avLst/>
+                        </a:prstTxWarp>
+                        <a:noAutofit/>
+                      </wps:bodyPr>
+                    </wps:wsp>
+                  </a:graphicData>
+                </a:graphic>
+                <wp14:sizeRelH relativeFrom="margin">
+                  <wp14:pctWidth>0</wp14:pctWidth>
+                </wp14:sizeRelH>
+                <wp14:sizeRelV relativeFrom="margin">
+                  <wp14:pctHeight>0</wp14:pctHeight>
+                </wp14:sizeRelV>
+              </wp:anchor>
+            </w:drawing>
+          </mc:Choice>
+          <mc:Fallback>
+            <w:pict>
+              <v:shapetype w14:anchorId="2F119324" id="_x0000_t70" coordsize="21600,21600" o:spt="70" adj="5400,4320" path="m10800,l21600@0@3@0@3@2,21600@2,10800,21600,0@2@1@2@1@0,0@0xe">
+                <v:stroke joinstyle="miter"/>
+                <v:formulas>
+                  <v:f eqn="val #1"/>
+                  <v:f eqn="val #0"/>
+                  <v:f eqn="sum 21600 0 #1"/>
+                  <v:f eqn="sum 21600 0 #0"/>
+                  <v:f eqn="prod #1 #0 10800"/>
+                  <v:f eqn="sum #1 0 @4"/>
+                  <v:f eqn="sum 21600 0 @5"/>
+                </v:formulas>
+                <v:path o:connecttype="custom" o:connectlocs="10800,0;0,@0;@1,10800;0,@2;10800,21600;21600,@2;@3,10800;21600,@0" o:connectangles="270,180,180,180,90,0,0,0" textboxrect="@1,@5,@3,@6"/>
+                <v:handles>
+                  <v:h position="#0,#1" xrange="0,10800" yrange="0,10800"/>
+                </v:handles>
+              </v:shapetype>
+              <v:shape id="Arrow: Up-Down 16" o:spid="_x0000_s1026" type="#_x0000_t70" style="position:absolute;margin-left:210.45pt;margin-top:254.55pt;width:27.5pt;height:51.5pt;z-index:251670528;visibility:visible;mso-wrap-style:square;mso-width-percent:0;mso-height-percent:0;mso-wrap-distance-left:9pt;mso-wrap-distance-top:0;mso-wrap-distance-right:9pt;mso-wrap-distance-bottom:0;mso-position-horizontal:absolute;mso-position-horizontal-relative:text;mso-position-vertical:absolute;mso-position-vertical-relative:text;mso-width-percent:0;mso-height-percent:0;mso-width-relative:margin;mso-height-relative:margin;v-text-anchor:middle" o:gfxdata="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" adj="6971,4900" fillcolor="#4472c4 [3204]" strokecolor="#1f3763 [1604]" strokeweight="1pt"/>
+            </w:pict>
+          </mc:Fallback>
+        </mc:AlternateContent>
       </w:r>
     </w:p>
     <w:sectPr>

</xml_diff>

<commit_message>
update to the project definition in "Projektdefinition.docx"
</commit_message>
<xml_diff>
--- a/Documents/Projektdefinition.docx
+++ b/Documents/Projektdefinition.docx
@@ -42,7 +42,10 @@
         <w:tab/>
       </w:r>
       <w:r>
-        <w:t>03.06.2018</w:t>
+        <w:t>03.06.201</w:t>
+      </w:r>
+      <w:r>
+        <w:t>9</w:t>
       </w:r>
     </w:p>
     <w:p>
@@ -60,7 +63,13 @@
         <w:tab/>
       </w:r>
       <w:r>
-        <w:t>01.07.2018</w:t>
+        <w:t>18</w:t>
+      </w:r>
+      <w:r>
+        <w:t>.07.201</w:t>
+      </w:r>
+      <w:r>
+        <w:t>9</w:t>
       </w:r>
     </w:p>
     <w:p>
@@ -2017,10 +2026,6 @@
       </w:r>
       <w:r>
         <w:br/>
-      </w:r>
-      <w:bookmarkStart w:id="0" w:name="_GoBack"/>
-      <w:bookmarkEnd w:id="0"/>
-      <w:r>
         <w:t>Programmaufbaus:</w:t>
       </w:r>
       <w:r>
@@ -2124,6 +2129,15 @@
                                 <w:sz w:val="40"/>
                                 <w:lang w:val="en-GB"/>
                               </w:rPr>
+                              <w:t>G</w:t>
+                            </w:r>
+                            <w:bookmarkStart w:id="0" w:name="_GoBack"/>
+                            <w:bookmarkEnd w:id="0"/>
+                            <w:r>
+                              <w:rPr>
+                                <w:sz w:val="40"/>
+                                <w:lang w:val="en-GB"/>
+                              </w:rPr>
                               <w:t>UI</w:t>
                             </w:r>
                           </w:p>
@@ -2180,6 +2194,15 @@
                           <w:sz w:val="40"/>
                           <w:lang w:val="en-GB"/>
                         </w:rPr>
+                        <w:t>G</w:t>
+                      </w:r>
+                      <w:bookmarkStart w:id="1" w:name="_GoBack"/>
+                      <w:bookmarkEnd w:id="1"/>
+                      <w:r>
+                        <w:rPr>
+                          <w:sz w:val="40"/>
+                          <w:lang w:val="en-GB"/>
+                        </w:rPr>
                         <w:t>UI</w:t>
                       </w:r>
                     </w:p>
@@ -2202,13 +2225,13 @@
         <mc:AlternateContent>
           <mc:Choice Requires="wps">
             <w:drawing>
-              <wp:anchor distT="0" distB="0" distL="114300" distR="114300" simplePos="0" relativeHeight="251670528" behindDoc="0" locked="0" layoutInCell="1" allowOverlap="1" wp14:anchorId="05D83798" wp14:editId="5FA97E69">
+              <wp:anchor distT="0" distB="0" distL="114300" distR="114300" simplePos="0" relativeHeight="251670528" behindDoc="0" locked="0" layoutInCell="1" allowOverlap="1" wp14:anchorId="05D83798" wp14:editId="59DB6B19">
                 <wp:simplePos x="0" y="0"/>
                 <wp:positionH relativeFrom="column">
                   <wp:posOffset>2672715</wp:posOffset>
                 </wp:positionH>
                 <wp:positionV relativeFrom="paragraph">
-                  <wp:posOffset>3232785</wp:posOffset>
+                  <wp:posOffset>3042285</wp:posOffset>
                 </wp:positionV>
                 <wp:extent cx="349250" cy="654050"/>
                 <wp:effectExtent l="19050" t="19050" r="31750" b="31750"/>
@@ -2267,7 +2290,7 @@
           </mc:Choice>
           <mc:Fallback>
             <w:pict>
-              <v:shapetype w14:anchorId="2F119324" id="_x0000_t70" coordsize="21600,21600" o:spt="70" adj="5400,4320" path="m10800,l21600@0@3@0@3@2,21600@2,10800,21600,0@2@1@2@1@0,0@0xe">
+              <v:shapetype w14:anchorId="3F8FCBDA" id="_x0000_t70" coordsize="21600,21600" o:spt="70" adj="5400,4320" path="m10800,l21600@0@3@0@3@2,21600@2,10800,21600,0@2@1@2@1@0,0@0xe">
                 <v:stroke joinstyle="miter"/>
                 <v:formulas>
                   <v:f eqn="val #1"/>
@@ -2283,7 +2306,7 @@
                   <v:h position="#0,#1" xrange="0,10800" yrange="0,10800"/>
                 </v:handles>
               </v:shapetype>
-              <v:shape id="Arrow: Up-Down 16" o:spid="_x0000_s1026" type="#_x0000_t70" style="position:absolute;margin-left:210.45pt;margin-top:254.55pt;width:27.5pt;height:51.5pt;z-index:251670528;visibility:visible;mso-wrap-style:square;mso-width-percent:0;mso-height-percent:0;mso-wrap-distance-left:9pt;mso-wrap-distance-top:0;mso-wrap-distance-right:9pt;mso-wrap-distance-bottom:0;mso-position-horizontal:absolute;mso-position-horizontal-relative:text;mso-position-vertical:absolute;mso-position-vertical-relative:text;mso-width-percent:0;mso-height-percent:0;mso-width-relative:margin;mso-height-relative:margin;v-text-anchor:middle" o:gfxdata="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" adj="6971,4900" fillcolor="#4472c4 [3204]" strokecolor="#1f3763 [1604]" strokeweight="1pt"/>
+              <v:shape id="Arrow: Up-Down 16" o:spid="_x0000_s1026" type="#_x0000_t70" style="position:absolute;margin-left:210.45pt;margin-top:239.55pt;width:27.5pt;height:51.5pt;z-index:251670528;visibility:visible;mso-wrap-style:square;mso-width-percent:0;mso-height-percent:0;mso-wrap-distance-left:9pt;mso-wrap-distance-top:0;mso-wrap-distance-right:9pt;mso-wrap-distance-bottom:0;mso-position-horizontal:absolute;mso-position-horizontal-relative:text;mso-position-vertical:absolute;mso-position-vertical-relative:text;mso-width-percent:0;mso-height-percent:0;mso-width-relative:margin;mso-height-relative:margin;v-text-anchor:middle" o:gfxdata="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" adj="6971,4900" fillcolor="#4472c4 [3204]" strokecolor="#1f3763 [1604]" strokeweight="1pt"/>
             </w:pict>
           </mc:Fallback>
         </mc:AlternateContent>

</xml_diff>